<commit_message>
Update low-level design document for Bird Disease Classification ML project
</commit_message>
<xml_diff>
--- a/documents/Bird_Disease_Classification_ML_LLD_v1.0.docx
+++ b/documents/Bird_Disease_Classification_ML_LLD_v1.0.docx
@@ -15,7 +15,7 @@
           <w:szCs w:val="46"/>
         </w:rPr>
       </w:pPr>
-      <w:bookmarkStart w:colFirst="0" w:colLast="0" w:name="_t2xn2g4r0sxd" w:id="0"/>
+      <w:bookmarkStart w:colFirst="0" w:colLast="0" w:name="_sr0cyzxpistm" w:id="0"/>
       <w:bookmarkEnd w:id="0"/>
       <w:r>
         <w:rPr>
@@ -41,7 +41,7 @@
           <w:szCs w:val="34"/>
         </w:rPr>
       </w:pPr>
-      <w:bookmarkStart w:colFirst="0" w:colLast="0" w:name="_nrclbzo4x2xm" w:id="1"/>
+      <w:bookmarkStart w:colFirst="0" w:colLast="0" w:name="_susmwivk1cwm" w:id="1"/>
       <w:bookmarkEnd w:id="1"/>
       <w:r>
         <w:rPr>
@@ -140,7 +140,7 @@
           <w:szCs w:val="34"/>
         </w:rPr>
       </w:pPr>
-      <w:bookmarkStart w:colFirst="0" w:colLast="0" w:name="_ge1f48glg877" w:id="2"/>
+      <w:bookmarkStart w:colFirst="0" w:colLast="0" w:name="_t19434a16kpw" w:id="2"/>
       <w:bookmarkEnd w:id="2"/>
       <w:r>
         <w:rPr>
@@ -167,7 +167,7 @@
           <w:szCs w:val="26"/>
         </w:rPr>
       </w:pPr>
-      <w:bookmarkStart w:colFirst="0" w:colLast="0" w:name="_873zki434xuv" w:id="3"/>
+      <w:bookmarkStart w:colFirst="0" w:colLast="0" w:name="_bych2b2l592u" w:id="3"/>
       <w:bookmarkEnd w:id="3"/>
       <w:r>
         <w:rPr>
@@ -255,6 +255,11 @@
         <w:br w:type="textWrapping"/>
         <w:t xml:space="preserve">✔ Dependencies, risks &amp; KPIs</w:t>
       </w:r>
+      <w:r>
+        <w:rPr>
+          <w:rtl w:val="0"/>
+        </w:rPr>
+      </w:r>
     </w:p>
     <w:p>
       <w:pPr>
@@ -311,7 +316,7 @@
           <w:szCs w:val="26"/>
         </w:rPr>
       </w:pPr>
-      <w:bookmarkStart w:colFirst="0" w:colLast="0" w:name="_frbnd7ugv92v" w:id="4"/>
+      <w:bookmarkStart w:colFirst="0" w:colLast="0" w:name="_4cn0fj4v036g" w:id="4"/>
       <w:bookmarkEnd w:id="4"/>
       <w:r>
         <w:rPr>
@@ -812,7 +817,7 @@
           <w:szCs w:val="26"/>
         </w:rPr>
       </w:pPr>
-      <w:bookmarkStart w:colFirst="0" w:colLast="0" w:name="_tyv1qc9x1xxi" w:id="5"/>
+      <w:bookmarkStart w:colFirst="0" w:colLast="0" w:name="_x6cdsvn6l1b9" w:id="5"/>
       <w:bookmarkEnd w:id="5"/>
       <w:r>
         <w:rPr>
@@ -885,7 +890,7 @@
           <w:szCs w:val="26"/>
         </w:rPr>
       </w:pPr>
-      <w:bookmarkStart w:colFirst="0" w:colLast="0" w:name="_dreurourov1f" w:id="6"/>
+      <w:bookmarkStart w:colFirst="0" w:colLast="0" w:name="_96f2fgjnw9va" w:id="6"/>
       <w:bookmarkEnd w:id="6"/>
       <w:r>
         <w:rPr>
@@ -1294,7 +1299,7 @@
           <w:szCs w:val="34"/>
         </w:rPr>
       </w:pPr>
-      <w:bookmarkStart w:colFirst="0" w:colLast="0" w:name="_gc9a2xo8uo1u" w:id="7"/>
+      <w:bookmarkStart w:colFirst="0" w:colLast="0" w:name="_ocj4d6xsbgma" w:id="7"/>
       <w:bookmarkEnd w:id="7"/>
       <w:r>
         <w:rPr>
@@ -1321,7 +1326,7 @@
           <w:szCs w:val="26"/>
         </w:rPr>
       </w:pPr>
-      <w:bookmarkStart w:colFirst="0" w:colLast="0" w:name="_xhrgyn4rhigz" w:id="8"/>
+      <w:bookmarkStart w:colFirst="0" w:colLast="0" w:name="_86f2ok2nebpr" w:id="8"/>
       <w:bookmarkEnd w:id="8"/>
       <w:r>
         <w:rPr>
@@ -1705,7 +1710,7 @@
           <w:szCs w:val="26"/>
         </w:rPr>
       </w:pPr>
-      <w:bookmarkStart w:colFirst="0" w:colLast="0" w:name="_2rcgnv1lenh2" w:id="9"/>
+      <w:bookmarkStart w:colFirst="0" w:colLast="0" w:name="_vkdsyd6ji8ho" w:id="9"/>
       <w:bookmarkEnd w:id="9"/>
       <w:r>
         <w:rPr>
@@ -2037,7 +2042,7 @@
           <w:szCs w:val="34"/>
         </w:rPr>
       </w:pPr>
-      <w:bookmarkStart w:colFirst="0" w:colLast="0" w:name="_tgrtoxcbgmvv" w:id="10"/>
+      <w:bookmarkStart w:colFirst="0" w:colLast="0" w:name="_39a3eahlb07j" w:id="10"/>
       <w:bookmarkEnd w:id="10"/>
       <w:r>
         <w:rPr>
@@ -2105,7 +2110,7 @@
           <w:szCs w:val="26"/>
         </w:rPr>
       </w:pPr>
-      <w:bookmarkStart w:colFirst="0" w:colLast="0" w:name="_d7x5jkdyzb9l" w:id="11"/>
+      <w:bookmarkStart w:colFirst="0" w:colLast="0" w:name="_teu55c1ww6ir" w:id="11"/>
       <w:bookmarkEnd w:id="11"/>
       <w:r>
         <w:rPr>
@@ -2388,10 +2393,11 @@
       <w:pPr>
         <w:numPr>
           <w:ilvl w:val="0"/>
-          <w:numId w:val="8"/>
+          <w:numId w:val="10"/>
         </w:numPr>
-        <w:spacing w:after="0" w:afterAutospacing="0" w:before="240" w:lineRule="auto"/>
+        <w:spacing w:after="0" w:before="240" w:lineRule="auto"/>
         <w:ind w:left="720" w:hanging="360"/>
+        <w:rPr/>
       </w:pPr>
       <w:r>
         <w:rPr>
@@ -2404,10 +2410,11 @@
       <w:pPr>
         <w:numPr>
           <w:ilvl w:val="0"/>
-          <w:numId w:val="8"/>
+          <w:numId w:val="10"/>
         </w:numPr>
-        <w:spacing w:after="0" w:afterAutospacing="0" w:before="0" w:beforeAutospacing="0" w:lineRule="auto"/>
+        <w:spacing w:after="0" w:before="0" w:lineRule="auto"/>
         <w:ind w:left="720" w:hanging="360"/>
+        <w:rPr/>
       </w:pPr>
       <w:r>
         <w:rPr>
@@ -2420,10 +2427,11 @@
       <w:pPr>
         <w:numPr>
           <w:ilvl w:val="0"/>
-          <w:numId w:val="8"/>
+          <w:numId w:val="10"/>
         </w:numPr>
-        <w:spacing w:after="0" w:afterAutospacing="0" w:before="0" w:beforeAutospacing="0" w:lineRule="auto"/>
+        <w:spacing w:after="0" w:before="0" w:lineRule="auto"/>
         <w:ind w:left="720" w:hanging="360"/>
+        <w:rPr/>
       </w:pPr>
       <w:r>
         <w:rPr>
@@ -2436,10 +2444,11 @@
       <w:pPr>
         <w:numPr>
           <w:ilvl w:val="0"/>
-          <w:numId w:val="8"/>
+          <w:numId w:val="10"/>
         </w:numPr>
-        <w:spacing w:after="240" w:before="0" w:beforeAutospacing="0" w:lineRule="auto"/>
+        <w:spacing w:after="240" w:before="0" w:lineRule="auto"/>
         <w:ind w:left="720" w:hanging="360"/>
+        <w:rPr/>
       </w:pPr>
       <w:r>
         <w:rPr>
@@ -2477,7 +2486,7 @@
           <w:szCs w:val="26"/>
         </w:rPr>
       </w:pPr>
-      <w:bookmarkStart w:colFirst="0" w:colLast="0" w:name="_uped4secrvvo" w:id="12"/>
+      <w:bookmarkStart w:colFirst="0" w:colLast="0" w:name="_2zev2erptu0c" w:id="12"/>
       <w:bookmarkEnd w:id="12"/>
       <w:r>
         <w:rPr>
@@ -2760,10 +2769,11 @@
       <w:pPr>
         <w:numPr>
           <w:ilvl w:val="0"/>
-          <w:numId w:val="3"/>
+          <w:numId w:val="5"/>
         </w:numPr>
-        <w:spacing w:after="0" w:afterAutospacing="0" w:before="240" w:lineRule="auto"/>
+        <w:spacing w:after="0" w:before="240" w:lineRule="auto"/>
         <w:ind w:left="720" w:hanging="360"/>
+        <w:rPr/>
       </w:pPr>
       <w:r>
         <w:rPr>
@@ -2776,10 +2786,11 @@
       <w:pPr>
         <w:numPr>
           <w:ilvl w:val="0"/>
-          <w:numId w:val="3"/>
+          <w:numId w:val="5"/>
         </w:numPr>
-        <w:spacing w:after="0" w:afterAutospacing="0" w:before="0" w:beforeAutospacing="0" w:lineRule="auto"/>
+        <w:spacing w:after="0" w:before="0" w:lineRule="auto"/>
         <w:ind w:left="720" w:hanging="360"/>
+        <w:rPr/>
       </w:pPr>
       <w:r>
         <w:rPr>
@@ -2792,10 +2803,11 @@
       <w:pPr>
         <w:numPr>
           <w:ilvl w:val="0"/>
-          <w:numId w:val="3"/>
+          <w:numId w:val="5"/>
         </w:numPr>
-        <w:spacing w:after="0" w:afterAutospacing="0" w:before="0" w:beforeAutospacing="0" w:lineRule="auto"/>
+        <w:spacing w:after="0" w:before="0" w:lineRule="auto"/>
         <w:ind w:left="720" w:hanging="360"/>
+        <w:rPr/>
       </w:pPr>
       <w:r>
         <w:rPr>
@@ -2808,10 +2820,11 @@
       <w:pPr>
         <w:numPr>
           <w:ilvl w:val="0"/>
-          <w:numId w:val="3"/>
+          <w:numId w:val="5"/>
         </w:numPr>
-        <w:spacing w:after="0" w:afterAutospacing="0" w:before="0" w:beforeAutospacing="0" w:lineRule="auto"/>
+        <w:spacing w:after="0" w:before="0" w:lineRule="auto"/>
         <w:ind w:left="720" w:hanging="360"/>
+        <w:rPr/>
       </w:pPr>
       <w:r>
         <w:rPr>
@@ -2824,10 +2837,11 @@
       <w:pPr>
         <w:numPr>
           <w:ilvl w:val="0"/>
-          <w:numId w:val="3"/>
+          <w:numId w:val="5"/>
         </w:numPr>
-        <w:spacing w:after="240" w:before="0" w:beforeAutospacing="0" w:lineRule="auto"/>
+        <w:spacing w:after="240" w:before="0" w:lineRule="auto"/>
         <w:ind w:left="720" w:hanging="360"/>
+        <w:rPr/>
       </w:pPr>
       <w:r>
         <w:rPr>
@@ -2838,13 +2852,14 @@
     </w:p>
     <w:p>
       <w:pPr>
-        <w:rPr/>
-      </w:pPr>
-      <w:r>
-        <w:pict>
-          <v:rect style="width:0.0pt;height:1.5pt" o:hr="t" o:hrstd="t" o:hralign="center" fillcolor="#A0A0A0" stroked="f"/>
-        </w:pict>
-      </w:r>
+        <w:spacing w:after="240" w:lineRule="auto"/>
+        <w:rPr>
+          <w:b w:val="1"/>
+          <w:bCs w:val="1"/>
+          <w:sz w:val="34"/>
+          <w:szCs w:val="34"/>
+        </w:rPr>
+      </w:pPr>
       <w:r>
         <w:rPr>
           <w:rtl w:val="0"/>
@@ -2865,7 +2880,7 @@
           <w:szCs w:val="26"/>
         </w:rPr>
       </w:pPr>
-      <w:bookmarkStart w:colFirst="0" w:colLast="0" w:name="_kv9jyplpcz1c" w:id="13"/>
+      <w:bookmarkStart w:colFirst="0" w:colLast="0" w:name="_xoxpcyplir1c" w:id="13"/>
       <w:bookmarkEnd w:id="13"/>
       <w:r>
         <w:rPr>
@@ -2876,12 +2891,1209 @@
           <w:szCs w:val="26"/>
           <w:rtl w:val="0"/>
         </w:rPr>
-        <w:t xml:space="preserve">3.3 Model Training Module</w:t>
+        <w:t xml:space="preserve">3.2.1 Base Model (VGG16) – Layer Freezing Strategy</w:t>
       </w:r>
     </w:p>
     <w:tbl>
       <w:tblPr>
         <w:tblStyle w:val="Table7"/>
+        <w:tblW w:w="6565.0" w:type="dxa"/>
+        <w:jc w:val="left"/>
+        <w:tblLayout w:type="fixed"/>
+        <w:tblLook w:val="0600"/>
+      </w:tblPr>
+      <w:tblGrid>
+        <w:gridCol w:w="1730"/>
+        <w:gridCol w:w="4835"/>
+        <w:tblGridChange w:id="0">
+          <w:tblGrid>
+            <w:gridCol w:w="1730"/>
+            <w:gridCol w:w="4835"/>
+          </w:tblGrid>
+        </w:tblGridChange>
+      </w:tblGrid>
+      <w:tr>
+        <w:trPr>
+          <w:cantSplit w:val="0"/>
+          <w:trHeight w:val="500" w:hRule="atLeast"/>
+          <w:tblHeader w:val="0"/>
+        </w:trPr>
+        <w:tc>
+          <w:tcPr>
+            <w:tcMar>
+              <w:top w:w="100.0" w:type="dxa"/>
+              <w:left w:w="100.0" w:type="dxa"/>
+              <w:bottom w:w="100.0" w:type="dxa"/>
+              <w:right w:w="100.0" w:type="dxa"/>
+            </w:tcMar>
+            <w:vAlign w:val="top"/>
+          </w:tcPr>
+          <w:p>
+            <w:pPr>
+              <w:spacing w:after="240" w:lineRule="auto"/>
+              <w:jc w:val="center"/>
+              <w:rPr/>
+            </w:pPr>
+            <w:r>
+              <w:rPr>
+                <w:b w:val="1"/>
+                <w:bCs w:val="1"/>
+                <w:rtl w:val="0"/>
+              </w:rPr>
+              <w:t xml:space="preserve">Item</w:t>
+            </w:r>
+            <w:r>
+              <w:rPr>
+                <w:rtl w:val="0"/>
+              </w:rPr>
+            </w:r>
+          </w:p>
+        </w:tc>
+        <w:tc>
+          <w:tcPr>
+            <w:tcMar>
+              <w:top w:w="100.0" w:type="dxa"/>
+              <w:left w:w="100.0" w:type="dxa"/>
+              <w:bottom w:w="100.0" w:type="dxa"/>
+              <w:right w:w="100.0" w:type="dxa"/>
+            </w:tcMar>
+            <w:vAlign w:val="top"/>
+          </w:tcPr>
+          <w:p>
+            <w:pPr>
+              <w:spacing w:after="240" w:lineRule="auto"/>
+              <w:jc w:val="center"/>
+              <w:rPr/>
+            </w:pPr>
+            <w:r>
+              <w:rPr>
+                <w:b w:val="1"/>
+                <w:bCs w:val="1"/>
+                <w:rtl w:val="0"/>
+              </w:rPr>
+              <w:t xml:space="preserve">Value</w:t>
+            </w:r>
+            <w:r>
+              <w:rPr>
+                <w:rtl w:val="0"/>
+              </w:rPr>
+            </w:r>
+          </w:p>
+        </w:tc>
+      </w:tr>
+      <w:tr>
+        <w:trPr>
+          <w:cantSplit w:val="0"/>
+          <w:trHeight w:val="500" w:hRule="atLeast"/>
+          <w:tblHeader w:val="0"/>
+        </w:trPr>
+        <w:tc>
+          <w:tcPr>
+            <w:tcMar>
+              <w:top w:w="100.0" w:type="dxa"/>
+              <w:left w:w="100.0" w:type="dxa"/>
+              <w:bottom w:w="100.0" w:type="dxa"/>
+              <w:right w:w="100.0" w:type="dxa"/>
+            </w:tcMar>
+            <w:vAlign w:val="top"/>
+          </w:tcPr>
+          <w:p>
+            <w:pPr>
+              <w:spacing w:after="240" w:lineRule="auto"/>
+              <w:rPr/>
+            </w:pPr>
+            <w:r>
+              <w:rPr>
+                <w:rtl w:val="0"/>
+              </w:rPr>
+              <w:t xml:space="preserve">Backbone</w:t>
+            </w:r>
+          </w:p>
+        </w:tc>
+        <w:tc>
+          <w:tcPr>
+            <w:tcMar>
+              <w:top w:w="100.0" w:type="dxa"/>
+              <w:left w:w="100.0" w:type="dxa"/>
+              <w:bottom w:w="100.0" w:type="dxa"/>
+              <w:right w:w="100.0" w:type="dxa"/>
+            </w:tcMar>
+            <w:vAlign w:val="top"/>
+          </w:tcPr>
+          <w:p>
+            <w:pPr>
+              <w:spacing w:after="240" w:lineRule="auto"/>
+              <w:rPr/>
+            </w:pPr>
+            <w:r>
+              <w:rPr>
+                <w:rtl w:val="0"/>
+              </w:rPr>
+              <w:t xml:space="preserve">VGG16 (ImageNet pretrained)</w:t>
+            </w:r>
+          </w:p>
+        </w:tc>
+      </w:tr>
+      <w:tr>
+        <w:trPr>
+          <w:cantSplit w:val="0"/>
+          <w:trHeight w:val="500" w:hRule="atLeast"/>
+          <w:tblHeader w:val="0"/>
+        </w:trPr>
+        <w:tc>
+          <w:tcPr>
+            <w:tcMar>
+              <w:top w:w="100.0" w:type="dxa"/>
+              <w:left w:w="100.0" w:type="dxa"/>
+              <w:bottom w:w="100.0" w:type="dxa"/>
+              <w:right w:w="100.0" w:type="dxa"/>
+            </w:tcMar>
+            <w:vAlign w:val="top"/>
+          </w:tcPr>
+          <w:p>
+            <w:pPr>
+              <w:spacing w:after="240" w:lineRule="auto"/>
+              <w:rPr/>
+            </w:pPr>
+            <w:r>
+              <w:rPr>
+                <w:rtl w:val="0"/>
+              </w:rPr>
+              <w:t xml:space="preserve">Weights Source</w:t>
+            </w:r>
+          </w:p>
+        </w:tc>
+        <w:tc>
+          <w:tcPr>
+            <w:tcMar>
+              <w:top w:w="100.0" w:type="dxa"/>
+              <w:left w:w="100.0" w:type="dxa"/>
+              <w:bottom w:w="100.0" w:type="dxa"/>
+              <w:right w:w="100.0" w:type="dxa"/>
+            </w:tcMar>
+            <w:vAlign w:val="top"/>
+          </w:tcPr>
+          <w:p>
+            <w:pPr>
+              <w:spacing w:after="240" w:lineRule="auto"/>
+              <w:rPr/>
+            </w:pPr>
+            <w:r>
+              <w:rPr>
+                <w:rtl w:val="0"/>
+              </w:rPr>
+              <w:t xml:space="preserve">Keras Applications (downloaded automatically)</w:t>
+            </w:r>
+          </w:p>
+        </w:tc>
+      </w:tr>
+      <w:tr>
+        <w:trPr>
+          <w:cantSplit w:val="0"/>
+          <w:trHeight w:val="500" w:hRule="atLeast"/>
+          <w:tblHeader w:val="0"/>
+        </w:trPr>
+        <w:tc>
+          <w:tcPr>
+            <w:tcMar>
+              <w:top w:w="100.0" w:type="dxa"/>
+              <w:left w:w="100.0" w:type="dxa"/>
+              <w:bottom w:w="100.0" w:type="dxa"/>
+              <w:right w:w="100.0" w:type="dxa"/>
+            </w:tcMar>
+            <w:vAlign w:val="top"/>
+          </w:tcPr>
+          <w:p>
+            <w:pPr>
+              <w:spacing w:after="240" w:lineRule="auto"/>
+              <w:rPr/>
+            </w:pPr>
+            <w:r>
+              <w:rPr>
+                <w:rtl w:val="0"/>
+              </w:rPr>
+              <w:t xml:space="preserve">Include Top</w:t>
+            </w:r>
+          </w:p>
+        </w:tc>
+        <w:tc>
+          <w:tcPr>
+            <w:tcMar>
+              <w:top w:w="100.0" w:type="dxa"/>
+              <w:left w:w="100.0" w:type="dxa"/>
+              <w:bottom w:w="100.0" w:type="dxa"/>
+              <w:right w:w="100.0" w:type="dxa"/>
+            </w:tcMar>
+            <w:vAlign w:val="top"/>
+          </w:tcPr>
+          <w:p>
+            <w:pPr>
+              <w:spacing w:after="240" w:lineRule="auto"/>
+              <w:rPr/>
+            </w:pPr>
+            <w:r>
+              <w:rPr>
+                <w:rFonts w:ascii="Roboto Mono" w:cs="Roboto Mono" w:eastAsia="Roboto Mono" w:hAnsi="Roboto Mono"/>
+                <w:color w:val="188038"/>
+                <w:rtl w:val="0"/>
+              </w:rPr>
+              <w:t xml:space="preserve">False</w:t>
+            </w:r>
+            <w:r>
+              <w:rPr>
+                <w:rtl w:val="0"/>
+              </w:rPr>
+              <w:t xml:space="preserve"> (no classifier head)</w:t>
+            </w:r>
+          </w:p>
+        </w:tc>
+      </w:tr>
+      <w:tr>
+        <w:trPr>
+          <w:cantSplit w:val="0"/>
+          <w:trHeight w:val="500" w:hRule="atLeast"/>
+          <w:tblHeader w:val="0"/>
+        </w:trPr>
+        <w:tc>
+          <w:tcPr>
+            <w:tcMar>
+              <w:top w:w="100.0" w:type="dxa"/>
+              <w:left w:w="100.0" w:type="dxa"/>
+              <w:bottom w:w="100.0" w:type="dxa"/>
+              <w:right w:w="100.0" w:type="dxa"/>
+            </w:tcMar>
+            <w:vAlign w:val="top"/>
+          </w:tcPr>
+          <w:p>
+            <w:pPr>
+              <w:spacing w:after="240" w:lineRule="auto"/>
+              <w:rPr/>
+            </w:pPr>
+            <w:r>
+              <w:rPr>
+                <w:rtl w:val="0"/>
+              </w:rPr>
+              <w:t xml:space="preserve">Input Shape</w:t>
+            </w:r>
+          </w:p>
+        </w:tc>
+        <w:tc>
+          <w:tcPr>
+            <w:tcMar>
+              <w:top w:w="100.0" w:type="dxa"/>
+              <w:left w:w="100.0" w:type="dxa"/>
+              <w:bottom w:w="100.0" w:type="dxa"/>
+              <w:right w:w="100.0" w:type="dxa"/>
+            </w:tcMar>
+            <w:vAlign w:val="top"/>
+          </w:tcPr>
+          <w:p>
+            <w:pPr>
+              <w:spacing w:after="240" w:lineRule="auto"/>
+              <w:rPr/>
+            </w:pPr>
+            <w:r>
+              <w:rPr>
+                <w:rFonts w:ascii="Roboto Mono" w:cs="Roboto Mono" w:eastAsia="Roboto Mono" w:hAnsi="Roboto Mono"/>
+                <w:color w:val="188038"/>
+                <w:rtl w:val="0"/>
+              </w:rPr>
+              <w:t xml:space="preserve">(224, 224, 3)</w:t>
+            </w:r>
+            <w:r>
+              <w:rPr>
+                <w:rtl w:val="0"/>
+              </w:rPr>
+            </w:r>
+          </w:p>
+        </w:tc>
+      </w:tr>
+      <w:tr>
+        <w:trPr>
+          <w:cantSplit w:val="0"/>
+          <w:trHeight w:val="500" w:hRule="atLeast"/>
+          <w:tblHeader w:val="0"/>
+        </w:trPr>
+        <w:tc>
+          <w:tcPr>
+            <w:tcMar>
+              <w:top w:w="100.0" w:type="dxa"/>
+              <w:left w:w="100.0" w:type="dxa"/>
+              <w:bottom w:w="100.0" w:type="dxa"/>
+              <w:right w:w="100.0" w:type="dxa"/>
+            </w:tcMar>
+            <w:vAlign w:val="top"/>
+          </w:tcPr>
+          <w:p>
+            <w:pPr>
+              <w:spacing w:after="240" w:lineRule="auto"/>
+              <w:rPr/>
+            </w:pPr>
+            <w:r>
+              <w:rPr>
+                <w:rtl w:val="0"/>
+              </w:rPr>
+              <w:t xml:space="preserve">Base Layers</w:t>
+            </w:r>
+          </w:p>
+        </w:tc>
+        <w:tc>
+          <w:tcPr>
+            <w:tcMar>
+              <w:top w:w="100.0" w:type="dxa"/>
+              <w:left w:w="100.0" w:type="dxa"/>
+              <w:bottom w:w="100.0" w:type="dxa"/>
+              <w:right w:w="100.0" w:type="dxa"/>
+            </w:tcMar>
+            <w:vAlign w:val="top"/>
+          </w:tcPr>
+          <w:p>
+            <w:pPr>
+              <w:spacing w:after="240" w:lineRule="auto"/>
+              <w:rPr/>
+            </w:pPr>
+            <w:r>
+              <w:rPr>
+                <w:rtl w:val="0"/>
+              </w:rPr>
+              <w:t xml:space="preserve">Frozen (</w:t>
+            </w:r>
+            <w:r>
+              <w:rPr>
+                <w:rFonts w:ascii="Roboto Mono" w:cs="Roboto Mono" w:eastAsia="Roboto Mono" w:hAnsi="Roboto Mono"/>
+                <w:color w:val="188038"/>
+                <w:rtl w:val="0"/>
+              </w:rPr>
+              <w:t xml:space="preserve">trainable = False</w:t>
+            </w:r>
+            <w:r>
+              <w:rPr>
+                <w:rtl w:val="0"/>
+              </w:rPr>
+              <w:t xml:space="preserve">)</w:t>
+            </w:r>
+          </w:p>
+        </w:tc>
+      </w:tr>
+      <w:tr>
+        <w:trPr>
+          <w:cantSplit w:val="0"/>
+          <w:trHeight w:val="500" w:hRule="atLeast"/>
+          <w:tblHeader w:val="0"/>
+        </w:trPr>
+        <w:tc>
+          <w:tcPr>
+            <w:tcMar>
+              <w:top w:w="100.0" w:type="dxa"/>
+              <w:left w:w="100.0" w:type="dxa"/>
+              <w:bottom w:w="100.0" w:type="dxa"/>
+              <w:right w:w="100.0" w:type="dxa"/>
+            </w:tcMar>
+            <w:vAlign w:val="top"/>
+          </w:tcPr>
+          <w:p>
+            <w:pPr>
+              <w:spacing w:after="240" w:lineRule="auto"/>
+              <w:rPr/>
+            </w:pPr>
+            <w:r>
+              <w:rPr>
+                <w:rtl w:val="0"/>
+              </w:rPr>
+              <w:t xml:space="preserve">Custom Head</w:t>
+            </w:r>
+          </w:p>
+        </w:tc>
+        <w:tc>
+          <w:tcPr>
+            <w:tcMar>
+              <w:top w:w="100.0" w:type="dxa"/>
+              <w:left w:w="100.0" w:type="dxa"/>
+              <w:bottom w:w="100.0" w:type="dxa"/>
+              <w:right w:w="100.0" w:type="dxa"/>
+            </w:tcMar>
+            <w:vAlign w:val="top"/>
+          </w:tcPr>
+          <w:p>
+            <w:pPr>
+              <w:spacing w:after="240" w:lineRule="auto"/>
+              <w:rPr/>
+            </w:pPr>
+            <w:r>
+              <w:rPr>
+                <w:rFonts w:ascii="Nova Mono" w:cs="Nova Mono" w:eastAsia="Nova Mono" w:hAnsi="Nova Mono"/>
+                <w:color w:val="188038"/>
+                <w:rtl w:val="0"/>
+              </w:rPr>
+              <w:t xml:space="preserve">Flatten → Dense(2, softmax)</w:t>
+            </w:r>
+            <w:r>
+              <w:rPr>
+                <w:rtl w:val="0"/>
+              </w:rPr>
+            </w:r>
+          </w:p>
+        </w:tc>
+      </w:tr>
+    </w:tbl>
+    <w:p>
+      <w:pPr>
+        <w:spacing w:after="240" w:before="240" w:lineRule="auto"/>
+        <w:rPr/>
+      </w:pPr>
+      <w:r>
+        <w:rPr>
+          <w:b w:val="1"/>
+          <w:bCs w:val="1"/>
+          <w:rtl w:val="0"/>
+        </w:rPr>
+        <w:t xml:space="preserve">Rationale:</w:t>
+        <w:br w:type="textWrapping"/>
+      </w:r>
+      <w:r>
+        <w:rPr>
+          <w:rtl w:val="0"/>
+        </w:rPr>
+        <w:t xml:space="preserve">We use transfer learning to leverage pretrained features from ImageNet. Freezing the convolution blocks reduces training time and prevents overfitting on limited dataset size.</w:t>
+      </w:r>
+    </w:p>
+    <w:p>
+      <w:pPr>
+        <w:spacing w:after="240" w:before="240" w:lineRule="auto"/>
+        <w:rPr>
+          <w:b w:val="1"/>
+          <w:bCs w:val="1"/>
+        </w:rPr>
+      </w:pPr>
+      <w:r>
+        <w:rPr>
+          <w:b w:val="1"/>
+          <w:bCs w:val="1"/>
+          <w:rtl w:val="0"/>
+        </w:rPr>
+        <w:t xml:space="preserve">Model Summary (Key Facts):</w:t>
+      </w:r>
+    </w:p>
+    <w:p>
+      <w:pPr>
+        <w:numPr>
+          <w:ilvl w:val="0"/>
+          <w:numId w:val="2"/>
+        </w:numPr>
+        <w:spacing w:after="0" w:afterAutospacing="0" w:before="240" w:lineRule="auto"/>
+        <w:ind w:left="720" w:hanging="360"/>
+      </w:pPr>
+      <w:r>
+        <w:rPr>
+          <w:rtl w:val="0"/>
+        </w:rPr>
+        <w:t xml:space="preserve">Total params: </w:t>
+      </w:r>
+      <w:r>
+        <w:rPr>
+          <w:b w:val="1"/>
+          <w:bCs w:val="1"/>
+          <w:rtl w:val="0"/>
+        </w:rPr>
+        <w:t xml:space="preserve">14,764,866</w:t>
+      </w:r>
+    </w:p>
+    <w:p>
+      <w:pPr>
+        <w:numPr>
+          <w:ilvl w:val="0"/>
+          <w:numId w:val="2"/>
+        </w:numPr>
+        <w:spacing w:after="0" w:afterAutospacing="0" w:before="0" w:beforeAutospacing="0" w:lineRule="auto"/>
+        <w:ind w:left="720" w:hanging="360"/>
+      </w:pPr>
+      <w:r>
+        <w:rPr>
+          <w:rtl w:val="0"/>
+        </w:rPr>
+        <w:t xml:space="preserve">Trainable params: </w:t>
+      </w:r>
+      <w:r>
+        <w:rPr>
+          <w:b w:val="1"/>
+          <w:bCs w:val="1"/>
+          <w:rtl w:val="0"/>
+        </w:rPr>
+        <w:t xml:space="preserve">50,178</w:t>
+      </w:r>
+      <w:r>
+        <w:rPr>
+          <w:rtl w:val="0"/>
+        </w:rPr>
+        <w:t xml:space="preserve"> </w:t>
+      </w:r>
+      <w:r>
+        <w:rPr>
+          <w:i w:val="1"/>
+          <w:iCs w:val="1"/>
+          <w:rtl w:val="0"/>
+        </w:rPr>
+        <w:t xml:space="preserve">(Dense head only)</w:t>
+      </w:r>
+    </w:p>
+    <w:p>
+      <w:pPr>
+        <w:numPr>
+          <w:ilvl w:val="0"/>
+          <w:numId w:val="2"/>
+        </w:numPr>
+        <w:spacing w:after="240" w:before="0" w:beforeAutospacing="0" w:lineRule="auto"/>
+        <w:ind w:left="720" w:hanging="360"/>
+      </w:pPr>
+      <w:r>
+        <w:rPr>
+          <w:rtl w:val="0"/>
+        </w:rPr>
+        <w:t xml:space="preserve">Non-trainable params: </w:t>
+      </w:r>
+      <w:r>
+        <w:rPr>
+          <w:b w:val="1"/>
+          <w:bCs w:val="1"/>
+          <w:rtl w:val="0"/>
+        </w:rPr>
+        <w:t xml:space="preserve">14,714,688</w:t>
+      </w:r>
+      <w:r>
+        <w:rPr>
+          <w:rtl w:val="0"/>
+        </w:rPr>
+        <w:t xml:space="preserve"> </w:t>
+      </w:r>
+      <w:r>
+        <w:rPr>
+          <w:i w:val="1"/>
+          <w:iCs w:val="1"/>
+          <w:rtl w:val="0"/>
+        </w:rPr>
+        <w:t xml:space="preserve">(frozen VGG16 conv base)</w:t>
+      </w:r>
+    </w:p>
+    <w:p>
+      <w:pPr>
+        <w:spacing w:after="240" w:lineRule="auto"/>
+        <w:rPr/>
+      </w:pPr>
+      <w:r>
+        <w:pict>
+          <v:rect style="width:0.0pt;height:1.5pt" o:hr="t" o:hrstd="t" o:hralign="center" fillcolor="#A0A0A0" stroked="f"/>
+        </w:pict>
+      </w:r>
+      <w:r>
+        <w:rPr>
+          <w:rtl w:val="0"/>
+        </w:rPr>
+      </w:r>
+    </w:p>
+    <w:p>
+      <w:pPr>
+        <w:pStyle w:val="Heading3"/>
+        <w:keepNext w:val="0"/>
+        <w:keepLines w:val="0"/>
+        <w:spacing w:before="280" w:lineRule="auto"/>
+        <w:rPr>
+          <w:b w:val="1"/>
+          <w:bCs w:val="1"/>
+          <w:color w:val="000000"/>
+          <w:sz w:val="26"/>
+          <w:szCs w:val="26"/>
+        </w:rPr>
+      </w:pPr>
+      <w:bookmarkStart w:colFirst="0" w:colLast="0" w:name="_5lo1yhswogmg" w:id="14"/>
+      <w:bookmarkEnd w:id="14"/>
+      <w:r>
+        <w:rPr>
+          <w:b w:val="1"/>
+          <w:bCs w:val="1"/>
+          <w:color w:val="000000"/>
+          <w:sz w:val="26"/>
+          <w:szCs w:val="26"/>
+          <w:rtl w:val="0"/>
+        </w:rPr>
+        <w:t xml:space="preserve">3.2.2 Classification Head (2-Class Output)</w:t>
+      </w:r>
+    </w:p>
+    <w:tbl>
+      <w:tblPr>
+        <w:tblStyle w:val="Table8"/>
+        <w:tblW w:w="7990.0" w:type="dxa"/>
+        <w:jc w:val="left"/>
+        <w:tblLayout w:type="fixed"/>
+        <w:tblLook w:val="0600"/>
+      </w:tblPr>
+      <w:tblGrid>
+        <w:gridCol w:w="3740"/>
+        <w:gridCol w:w="4250"/>
+        <w:tblGridChange w:id="0">
+          <w:tblGrid>
+            <w:gridCol w:w="3740"/>
+            <w:gridCol w:w="4250"/>
+          </w:tblGrid>
+        </w:tblGridChange>
+      </w:tblGrid>
+      <w:tr>
+        <w:trPr>
+          <w:cantSplit w:val="0"/>
+          <w:trHeight w:val="500" w:hRule="atLeast"/>
+          <w:tblHeader w:val="0"/>
+        </w:trPr>
+        <w:tc>
+          <w:tcPr>
+            <w:tcMar>
+              <w:top w:w="100.0" w:type="dxa"/>
+              <w:left w:w="100.0" w:type="dxa"/>
+              <w:bottom w:w="100.0" w:type="dxa"/>
+              <w:right w:w="100.0" w:type="dxa"/>
+            </w:tcMar>
+            <w:vAlign w:val="top"/>
+          </w:tcPr>
+          <w:p>
+            <w:pPr>
+              <w:spacing w:after="240" w:lineRule="auto"/>
+              <w:jc w:val="center"/>
+              <w:rPr/>
+            </w:pPr>
+            <w:r>
+              <w:rPr>
+                <w:b w:val="1"/>
+                <w:bCs w:val="1"/>
+                <w:rtl w:val="0"/>
+              </w:rPr>
+              <w:t xml:space="preserve">Layer</w:t>
+            </w:r>
+            <w:r>
+              <w:rPr>
+                <w:rtl w:val="0"/>
+              </w:rPr>
+            </w:r>
+          </w:p>
+        </w:tc>
+        <w:tc>
+          <w:tcPr>
+            <w:tcMar>
+              <w:top w:w="100.0" w:type="dxa"/>
+              <w:left w:w="100.0" w:type="dxa"/>
+              <w:bottom w:w="100.0" w:type="dxa"/>
+              <w:right w:w="100.0" w:type="dxa"/>
+            </w:tcMar>
+            <w:vAlign w:val="top"/>
+          </w:tcPr>
+          <w:p>
+            <w:pPr>
+              <w:spacing w:after="240" w:lineRule="auto"/>
+              <w:jc w:val="center"/>
+              <w:rPr/>
+            </w:pPr>
+            <w:r>
+              <w:rPr>
+                <w:b w:val="1"/>
+                <w:bCs w:val="1"/>
+                <w:rtl w:val="0"/>
+              </w:rPr>
+              <w:t xml:space="preserve">Purpose</w:t>
+            </w:r>
+            <w:r>
+              <w:rPr>
+                <w:rtl w:val="0"/>
+              </w:rPr>
+            </w:r>
+          </w:p>
+        </w:tc>
+      </w:tr>
+      <w:tr>
+        <w:trPr>
+          <w:cantSplit w:val="0"/>
+          <w:trHeight w:val="500" w:hRule="atLeast"/>
+          <w:tblHeader w:val="0"/>
+        </w:trPr>
+        <w:tc>
+          <w:tcPr>
+            <w:tcMar>
+              <w:top w:w="100.0" w:type="dxa"/>
+              <w:left w:w="100.0" w:type="dxa"/>
+              <w:bottom w:w="100.0" w:type="dxa"/>
+              <w:right w:w="100.0" w:type="dxa"/>
+            </w:tcMar>
+            <w:vAlign w:val="top"/>
+          </w:tcPr>
+          <w:p>
+            <w:pPr>
+              <w:spacing w:after="240" w:lineRule="auto"/>
+              <w:rPr/>
+            </w:pPr>
+            <w:r>
+              <w:rPr>
+                <w:rFonts w:ascii="Roboto Mono" w:cs="Roboto Mono" w:eastAsia="Roboto Mono" w:hAnsi="Roboto Mono"/>
+                <w:color w:val="188038"/>
+                <w:rtl w:val="0"/>
+              </w:rPr>
+              <w:t xml:space="preserve">Flatten()</w:t>
+            </w:r>
+            <w:r>
+              <w:rPr>
+                <w:rtl w:val="0"/>
+              </w:rPr>
+            </w:r>
+          </w:p>
+        </w:tc>
+        <w:tc>
+          <w:tcPr>
+            <w:tcMar>
+              <w:top w:w="100.0" w:type="dxa"/>
+              <w:left w:w="100.0" w:type="dxa"/>
+              <w:bottom w:w="100.0" w:type="dxa"/>
+              <w:right w:w="100.0" w:type="dxa"/>
+            </w:tcMar>
+            <w:vAlign w:val="top"/>
+          </w:tcPr>
+          <w:p>
+            <w:pPr>
+              <w:spacing w:after="240" w:lineRule="auto"/>
+              <w:rPr/>
+            </w:pPr>
+            <w:r>
+              <w:rPr>
+                <w:rtl w:val="0"/>
+              </w:rPr>
+              <w:t xml:space="preserve">Converts feature maps into 1D vector</w:t>
+            </w:r>
+          </w:p>
+        </w:tc>
+      </w:tr>
+      <w:tr>
+        <w:trPr>
+          <w:cantSplit w:val="0"/>
+          <w:trHeight w:val="500" w:hRule="atLeast"/>
+          <w:tblHeader w:val="0"/>
+        </w:trPr>
+        <w:tc>
+          <w:tcPr>
+            <w:tcMar>
+              <w:top w:w="100.0" w:type="dxa"/>
+              <w:left w:w="100.0" w:type="dxa"/>
+              <w:bottom w:w="100.0" w:type="dxa"/>
+              <w:right w:w="100.0" w:type="dxa"/>
+            </w:tcMar>
+            <w:vAlign w:val="top"/>
+          </w:tcPr>
+          <w:p>
+            <w:pPr>
+              <w:spacing w:after="240" w:lineRule="auto"/>
+              <w:rPr/>
+            </w:pPr>
+            <w:r>
+              <w:rPr>
+                <w:rFonts w:ascii="Roboto Mono" w:cs="Roboto Mono" w:eastAsia="Roboto Mono" w:hAnsi="Roboto Mono"/>
+                <w:color w:val="188038"/>
+                <w:rtl w:val="0"/>
+              </w:rPr>
+              <w:t xml:space="preserve">Dense(2, activation="softmax")</w:t>
+            </w:r>
+            <w:r>
+              <w:rPr>
+                <w:rtl w:val="0"/>
+              </w:rPr>
+            </w:r>
+          </w:p>
+        </w:tc>
+        <w:tc>
+          <w:tcPr>
+            <w:tcMar>
+              <w:top w:w="100.0" w:type="dxa"/>
+              <w:left w:w="100.0" w:type="dxa"/>
+              <w:bottom w:w="100.0" w:type="dxa"/>
+              <w:right w:w="100.0" w:type="dxa"/>
+            </w:tcMar>
+            <w:vAlign w:val="top"/>
+          </w:tcPr>
+          <w:p>
+            <w:pPr>
+              <w:spacing w:after="240" w:lineRule="auto"/>
+              <w:rPr/>
+            </w:pPr>
+            <w:r>
+              <w:rPr>
+                <w:rtl w:val="0"/>
+              </w:rPr>
+              <w:t xml:space="preserve">Outputs probabilities for 2 disease classes</w:t>
+            </w:r>
+          </w:p>
+        </w:tc>
+      </w:tr>
+    </w:tbl>
+    <w:p>
+      <w:pPr>
+        <w:spacing w:after="240" w:before="240" w:lineRule="auto"/>
+        <w:rPr/>
+      </w:pPr>
+      <w:r>
+        <w:rPr>
+          <w:b w:val="1"/>
+          <w:bCs w:val="1"/>
+          <w:rtl w:val="0"/>
+        </w:rPr>
+        <w:t xml:space="preserve">Reason for Dense(2):</w:t>
+        <w:br w:type="textWrapping"/>
+      </w:r>
+      <w:r>
+        <w:rPr>
+          <w:rtl w:val="0"/>
+        </w:rPr>
+        <w:t xml:space="preserve">Dataset contains </w:t>
+      </w:r>
+      <w:r>
+        <w:rPr>
+          <w:b w:val="1"/>
+          <w:bCs w:val="1"/>
+          <w:rtl w:val="0"/>
+        </w:rPr>
+        <w:t xml:space="preserve">2 categories</w:t>
+      </w:r>
+      <w:r>
+        <w:rPr>
+          <w:rtl w:val="0"/>
+        </w:rPr>
+        <w:t xml:space="preserve">, so final layer dimension = number of classes.</w:t>
+      </w:r>
+    </w:p>
+    <w:p>
+      <w:pPr>
+        <w:spacing w:after="240" w:lineRule="auto"/>
+        <w:rPr/>
+      </w:pPr>
+      <w:r>
+        <w:pict>
+          <v:rect style="width:0.0pt;height:1.5pt" o:hr="t" o:hrstd="t" o:hralign="center" fillcolor="#A0A0A0" stroked="f"/>
+        </w:pict>
+      </w:r>
+      <w:r>
+        <w:rPr>
+          <w:rtl w:val="0"/>
+        </w:rPr>
+      </w:r>
+    </w:p>
+    <w:p>
+      <w:pPr>
+        <w:pStyle w:val="Heading3"/>
+        <w:keepNext w:val="0"/>
+        <w:keepLines w:val="0"/>
+        <w:spacing w:before="280" w:lineRule="auto"/>
+        <w:rPr>
+          <w:b w:val="1"/>
+          <w:bCs w:val="1"/>
+          <w:color w:val="000000"/>
+          <w:sz w:val="26"/>
+          <w:szCs w:val="26"/>
+        </w:rPr>
+      </w:pPr>
+      <w:bookmarkStart w:colFirst="0" w:colLast="0" w:name="_7mp0tp23o6j4" w:id="15"/>
+      <w:bookmarkEnd w:id="15"/>
+      <w:r>
+        <w:rPr>
+          <w:b w:val="1"/>
+          <w:bCs w:val="1"/>
+          <w:color w:val="000000"/>
+          <w:sz w:val="26"/>
+          <w:szCs w:val="26"/>
+          <w:rtl w:val="0"/>
+        </w:rPr>
+        <w:t xml:space="preserve">3.3.1 Training Strategy (Transfer Learning)</w:t>
+      </w:r>
+    </w:p>
+    <w:p>
+      <w:pPr>
+        <w:spacing w:after="240" w:before="240" w:lineRule="auto"/>
+        <w:rPr/>
+      </w:pPr>
+      <w:r>
+        <w:rPr>
+          <w:b w:val="1"/>
+          <w:bCs w:val="1"/>
+          <w:rtl w:val="0"/>
+        </w:rPr>
+        <w:t xml:space="preserve">Training Mode:</w:t>
+        <w:br w:type="textWrapping"/>
+      </w:r>
+      <w:r>
+        <w:rPr>
+          <w:rtl w:val="0"/>
+        </w:rPr>
+        <w:t xml:space="preserve">Transfer learning with frozen backbone (feature extraction)</w:t>
+      </w:r>
+    </w:p>
+    <w:p>
+      <w:pPr>
+        <w:spacing w:after="240" w:before="240" w:lineRule="auto"/>
+        <w:rPr>
+          <w:b w:val="1"/>
+          <w:bCs w:val="1"/>
+        </w:rPr>
+      </w:pPr>
+      <w:r>
+        <w:rPr>
+          <w:b w:val="1"/>
+          <w:bCs w:val="1"/>
+          <w:rtl w:val="0"/>
+        </w:rPr>
+        <w:t xml:space="preserve">Trainable Layers:</w:t>
+      </w:r>
+    </w:p>
+    <w:p>
+      <w:pPr>
+        <w:numPr>
+          <w:ilvl w:val="0"/>
+          <w:numId w:val="12"/>
+        </w:numPr>
+        <w:spacing w:after="0" w:afterAutospacing="0" w:before="240" w:lineRule="auto"/>
+        <w:ind w:left="720" w:hanging="360"/>
+      </w:pPr>
+      <w:r>
+        <w:rPr>
+          <w:rtl w:val="0"/>
+        </w:rPr>
+        <w:t xml:space="preserve">Only the final Dense head is trainable initially</w:t>
+      </w:r>
+    </w:p>
+    <w:p>
+      <w:pPr>
+        <w:numPr>
+          <w:ilvl w:val="0"/>
+          <w:numId w:val="12"/>
+        </w:numPr>
+        <w:spacing w:after="240" w:before="0" w:beforeAutospacing="0" w:lineRule="auto"/>
+        <w:ind w:left="720" w:hanging="360"/>
+      </w:pPr>
+      <w:r>
+        <w:rPr>
+          <w:rtl w:val="0"/>
+        </w:rPr>
+        <w:t xml:space="preserve">Backbone layers remain frozen</w:t>
+      </w:r>
+    </w:p>
+    <w:p>
+      <w:pPr>
+        <w:spacing w:after="240" w:before="240" w:lineRule="auto"/>
+        <w:rPr/>
+      </w:pPr>
+      <w:r>
+        <w:rPr>
+          <w:b w:val="1"/>
+          <w:bCs w:val="1"/>
+          <w:rtl w:val="0"/>
+        </w:rPr>
+        <w:t xml:space="preserve">Optional Future Upgrade (Fine-tuning):</w:t>
+        <w:br w:type="textWrapping"/>
+      </w:r>
+      <w:r>
+        <w:rPr>
+          <w:rtl w:val="0"/>
+        </w:rPr>
+        <w:t xml:space="preserve">After initial convergence, unfreeze top VGG blocks (e.g., block5) and train with a low learning rate for higher accuracy.</w:t>
+      </w:r>
+    </w:p>
+    <w:p>
+      <w:pPr>
+        <w:spacing w:after="240" w:lineRule="auto"/>
+        <w:rPr/>
+      </w:pPr>
+      <w:r>
+        <w:pict>
+          <v:rect style="width:0.0pt;height:1.5pt" o:hr="t" o:hrstd="t" o:hralign="center" fillcolor="#A0A0A0" stroked="f"/>
+        </w:pict>
+      </w:r>
+      <w:r>
+        <w:rPr>
+          <w:rtl w:val="0"/>
+        </w:rPr>
+      </w:r>
+    </w:p>
+    <w:p>
+      <w:pPr>
+        <w:pStyle w:val="Heading3"/>
+        <w:keepNext w:val="0"/>
+        <w:keepLines w:val="0"/>
+        <w:spacing w:before="280" w:lineRule="auto"/>
+        <w:rPr>
+          <w:b w:val="1"/>
+          <w:bCs w:val="1"/>
+          <w:color w:val="000000"/>
+          <w:sz w:val="26"/>
+          <w:szCs w:val="26"/>
+        </w:rPr>
+      </w:pPr>
+      <w:bookmarkStart w:colFirst="0" w:colLast="0" w:name="_5qcweagipz9r" w:id="16"/>
+      <w:bookmarkEnd w:id="16"/>
+      <w:r>
+        <w:rPr>
+          <w:b w:val="1"/>
+          <w:bCs w:val="1"/>
+          <w:color w:val="000000"/>
+          <w:sz w:val="26"/>
+          <w:szCs w:val="26"/>
+          <w:rtl w:val="0"/>
+        </w:rPr>
+        <w:t xml:space="preserve">3.3.2 Model Save Format (Important Note)</w:t>
+      </w:r>
+    </w:p>
+    <w:p>
+      <w:pPr>
+        <w:spacing w:after="240" w:before="240" w:lineRule="auto"/>
+        <w:rPr/>
+      </w:pPr>
+      <w:r>
+        <w:rPr>
+          <w:rtl w:val="0"/>
+        </w:rPr>
+        <w:t xml:space="preserve">Current implementation saves model as:</w:t>
+      </w:r>
+    </w:p>
+    <w:p>
+      <w:pPr>
+        <w:numPr>
+          <w:ilvl w:val="0"/>
+          <w:numId w:val="11"/>
+        </w:numPr>
+        <w:spacing w:after="240" w:before="240" w:lineRule="auto"/>
+        <w:ind w:left="720" w:hanging="360"/>
+      </w:pPr>
+      <w:r>
+        <w:rPr>
+          <w:rFonts w:ascii="Roboto Mono" w:cs="Roboto Mono" w:eastAsia="Roboto Mono" w:hAnsi="Roboto Mono"/>
+          <w:color w:val="188038"/>
+          <w:rtl w:val="0"/>
+        </w:rPr>
+        <w:t xml:space="preserve">model.save("model.h5")</w:t>
+      </w:r>
+      <w:r>
+        <w:rPr>
+          <w:rFonts w:ascii="Arial Unicode MS" w:cs="Arial Unicode MS" w:eastAsia="Arial Unicode MS" w:hAnsi="Arial Unicode MS"/>
+          <w:rtl w:val="0"/>
+        </w:rPr>
+        <w:t xml:space="preserve"> → </w:t>
+      </w:r>
+      <w:r>
+        <w:rPr>
+          <w:b w:val="1"/>
+          <w:bCs w:val="1"/>
+          <w:rtl w:val="0"/>
+        </w:rPr>
+        <w:t xml:space="preserve">HDF5 (legacy)</w:t>
+      </w:r>
+    </w:p>
+    <w:p>
+      <w:pPr>
+        <w:spacing w:after="240" w:before="240" w:lineRule="auto"/>
+        <w:rPr>
+          <w:b w:val="1"/>
+          <w:bCs w:val="1"/>
+        </w:rPr>
+      </w:pPr>
+      <w:r>
+        <w:rPr>
+          <w:b w:val="1"/>
+          <w:bCs w:val="1"/>
+          <w:rtl w:val="0"/>
+        </w:rPr>
+        <w:t xml:space="preserve">Recommended (modern Keras format):</w:t>
+      </w:r>
+    </w:p>
+    <w:p>
+      <w:pPr>
+        <w:numPr>
+          <w:ilvl w:val="0"/>
+          <w:numId w:val="1"/>
+        </w:numPr>
+        <w:spacing w:after="240" w:before="240" w:lineRule="auto"/>
+        <w:ind w:left="720" w:hanging="360"/>
+      </w:pPr>
+      <w:r>
+        <w:rPr>
+          <w:rFonts w:ascii="Roboto Mono" w:cs="Roboto Mono" w:eastAsia="Roboto Mono" w:hAnsi="Roboto Mono"/>
+          <w:color w:val="188038"/>
+          <w:rtl w:val="0"/>
+        </w:rPr>
+        <w:t xml:space="preserve">model.save("model.keras")</w:t>
+      </w:r>
+    </w:p>
+    <w:p>
+      <w:pPr>
+        <w:spacing w:after="240" w:before="240" w:lineRule="auto"/>
+        <w:rPr>
+          <w:i w:val="1"/>
+          <w:iCs w:val="1"/>
+        </w:rPr>
+      </w:pPr>
+      <w:r>
+        <w:rPr>
+          <w:i w:val="1"/>
+          <w:iCs w:val="1"/>
+          <w:rtl w:val="0"/>
+        </w:rPr>
+        <w:t xml:space="preserve">(This avoids legacy warnings and improves compatibility with newer TensorFlow/Keras versions.)</w:t>
+      </w:r>
+    </w:p>
+    <w:p>
+      <w:pPr>
+        <w:spacing w:after="240" w:before="240" w:lineRule="auto"/>
+        <w:rPr/>
+      </w:pPr>
+      <w:r>
+        <w:rPr>
+          <w:rtl w:val="0"/>
+        </w:rPr>
+      </w:r>
+    </w:p>
+    <w:p>
+      <w:pPr>
+        <w:rPr/>
+      </w:pPr>
+      <w:r>
+        <w:pict>
+          <v:rect style="width:0.0pt;height:1.5pt" o:hr="t" o:hrstd="t" o:hralign="center" fillcolor="#A0A0A0" stroked="f"/>
+        </w:pict>
+      </w:r>
+      <w:r>
+        <w:rPr>
+          <w:rtl w:val="0"/>
+        </w:rPr>
+      </w:r>
+    </w:p>
+    <w:p>
+      <w:pPr>
+        <w:pStyle w:val="Heading3"/>
+        <w:keepNext w:val="0"/>
+        <w:keepLines w:val="0"/>
+        <w:spacing w:before="280" w:lineRule="auto"/>
+        <w:rPr>
+          <w:b w:val="1"/>
+          <w:bCs w:val="1"/>
+          <w:color w:val="000000"/>
+          <w:sz w:val="26"/>
+          <w:szCs w:val="26"/>
+        </w:rPr>
+      </w:pPr>
+      <w:bookmarkStart w:colFirst="0" w:colLast="0" w:name="_qvnccm2e265r" w:id="17"/>
+      <w:bookmarkEnd w:id="17"/>
+      <w:r>
+        <w:rPr>
+          <w:b w:val="1"/>
+          <w:bCs w:val="1"/>
+          <w:color w:val="000000"/>
+          <w:sz w:val="26"/>
+          <w:szCs w:val="26"/>
+          <w:rtl w:val="0"/>
+        </w:rPr>
+        <w:t xml:space="preserve">3.3 Model Training Module</w:t>
+      </w:r>
+    </w:p>
+    <w:tbl>
+      <w:tblPr>
+        <w:tblStyle w:val="Table9"/>
         <w:tblW w:w="3910.0" w:type="dxa"/>
         <w:jc w:val="left"/>
         <w:tblLayout w:type="fixed"/>
@@ -3097,10 +4309,11 @@
       <w:pPr>
         <w:numPr>
           <w:ilvl w:val="0"/>
-          <w:numId w:val="6"/>
+          <w:numId w:val="8"/>
         </w:numPr>
-        <w:spacing w:after="0" w:afterAutospacing="0" w:before="240" w:lineRule="auto"/>
+        <w:spacing w:after="0" w:before="240" w:lineRule="auto"/>
         <w:ind w:left="720" w:hanging="360"/>
+        <w:rPr/>
       </w:pPr>
       <w:r>
         <w:rPr>
@@ -3113,10 +4326,11 @@
       <w:pPr>
         <w:numPr>
           <w:ilvl w:val="0"/>
-          <w:numId w:val="6"/>
+          <w:numId w:val="8"/>
         </w:numPr>
-        <w:spacing w:after="0" w:afterAutospacing="0" w:before="0" w:beforeAutospacing="0" w:lineRule="auto"/>
+        <w:spacing w:after="0" w:before="0" w:lineRule="auto"/>
         <w:ind w:left="720" w:hanging="360"/>
+        <w:rPr/>
       </w:pPr>
       <w:r>
         <w:rPr>
@@ -3129,10 +4343,11 @@
       <w:pPr>
         <w:numPr>
           <w:ilvl w:val="0"/>
-          <w:numId w:val="6"/>
+          <w:numId w:val="8"/>
         </w:numPr>
-        <w:spacing w:after="0" w:afterAutospacing="0" w:before="0" w:beforeAutospacing="0" w:lineRule="auto"/>
+        <w:spacing w:after="0" w:before="0" w:lineRule="auto"/>
         <w:ind w:left="720" w:hanging="360"/>
+        <w:rPr/>
       </w:pPr>
       <w:r>
         <w:rPr>
@@ -3145,10 +4360,11 @@
       <w:pPr>
         <w:numPr>
           <w:ilvl w:val="0"/>
-          <w:numId w:val="6"/>
+          <w:numId w:val="8"/>
         </w:numPr>
-        <w:spacing w:after="0" w:afterAutospacing="0" w:before="0" w:beforeAutospacing="0" w:lineRule="auto"/>
+        <w:spacing w:after="0" w:before="0" w:lineRule="auto"/>
         <w:ind w:left="720" w:hanging="360"/>
+        <w:rPr/>
       </w:pPr>
       <w:r>
         <w:rPr>
@@ -3161,10 +4377,11 @@
       <w:pPr>
         <w:numPr>
           <w:ilvl w:val="0"/>
-          <w:numId w:val="6"/>
+          <w:numId w:val="8"/>
         </w:numPr>
-        <w:spacing w:after="240" w:before="0" w:beforeAutospacing="0" w:lineRule="auto"/>
+        <w:spacing w:after="240" w:before="0" w:lineRule="auto"/>
         <w:ind w:left="720" w:hanging="360"/>
+        <w:rPr/>
       </w:pPr>
       <w:r>
         <w:rPr>
@@ -3179,6 +4396,11 @@
           <w:rtl w:val="0"/>
         </w:rPr>
         <w:t xml:space="preserve">model.h5</w:t>
+      </w:r>
+      <w:r>
+        <w:rPr>
+          <w:rtl w:val="0"/>
+        </w:rPr>
       </w:r>
     </w:p>
     <w:p>
@@ -3210,8 +4432,8 @@
           <w:szCs w:val="26"/>
         </w:rPr>
       </w:pPr>
-      <w:bookmarkStart w:colFirst="0" w:colLast="0" w:name="_sdpt9ckuzyuh" w:id="14"/>
-      <w:bookmarkEnd w:id="14"/>
+      <w:bookmarkStart w:colFirst="0" w:colLast="0" w:name="_exhrhj4vduso" w:id="18"/>
+      <w:bookmarkEnd w:id="18"/>
       <w:r>
         <w:rPr>
           <w:b w:val="1"/>
@@ -3226,7 +4448,7 @@
     </w:p>
     <w:tbl>
       <w:tblPr>
-        <w:tblStyle w:val="Table8"/>
+        <w:tblStyle w:val="Table10"/>
         <w:tblW w:w="3895.0" w:type="dxa"/>
         <w:jc w:val="left"/>
         <w:tblLayout w:type="fixed"/>
@@ -3391,10 +4613,11 @@
       <w:pPr>
         <w:numPr>
           <w:ilvl w:val="0"/>
-          <w:numId w:val="7"/>
+          <w:numId w:val="9"/>
         </w:numPr>
-        <w:spacing w:after="0" w:afterAutospacing="0" w:before="240" w:lineRule="auto"/>
+        <w:spacing w:after="0" w:before="240" w:lineRule="auto"/>
         <w:ind w:left="720" w:hanging="360"/>
+        <w:rPr/>
       </w:pPr>
       <w:r>
         <w:rPr>
@@ -3407,10 +4630,11 @@
       <w:pPr>
         <w:numPr>
           <w:ilvl w:val="0"/>
-          <w:numId w:val="7"/>
+          <w:numId w:val="9"/>
         </w:numPr>
-        <w:spacing w:after="0" w:afterAutospacing="0" w:before="0" w:beforeAutospacing="0" w:lineRule="auto"/>
+        <w:spacing w:after="0" w:before="0" w:lineRule="auto"/>
         <w:ind w:left="720" w:hanging="360"/>
+        <w:rPr/>
       </w:pPr>
       <w:r>
         <w:rPr>
@@ -3423,10 +4647,11 @@
       <w:pPr>
         <w:numPr>
           <w:ilvl w:val="0"/>
-          <w:numId w:val="7"/>
+          <w:numId w:val="9"/>
         </w:numPr>
-        <w:spacing w:after="0" w:afterAutospacing="0" w:before="0" w:beforeAutospacing="0" w:lineRule="auto"/>
+        <w:spacing w:after="0" w:before="0" w:lineRule="auto"/>
         <w:ind w:left="720" w:hanging="360"/>
+        <w:rPr/>
       </w:pPr>
       <w:r>
         <w:rPr>
@@ -3439,10 +4664,11 @@
       <w:pPr>
         <w:numPr>
           <w:ilvl w:val="1"/>
-          <w:numId w:val="7"/>
+          <w:numId w:val="9"/>
         </w:numPr>
-        <w:spacing w:after="0" w:afterAutospacing="0" w:before="0" w:beforeAutospacing="0" w:lineRule="auto"/>
+        <w:spacing w:after="0" w:before="0" w:lineRule="auto"/>
         <w:ind w:left="1440" w:hanging="360"/>
+        <w:rPr/>
       </w:pPr>
       <w:r>
         <w:rPr>
@@ -3455,10 +4681,11 @@
       <w:pPr>
         <w:numPr>
           <w:ilvl w:val="1"/>
-          <w:numId w:val="7"/>
+          <w:numId w:val="9"/>
         </w:numPr>
-        <w:spacing w:after="0" w:afterAutospacing="0" w:before="0" w:beforeAutospacing="0" w:lineRule="auto"/>
+        <w:spacing w:after="0" w:before="0" w:lineRule="auto"/>
         <w:ind w:left="1440" w:hanging="360"/>
+        <w:rPr/>
       </w:pPr>
       <w:r>
         <w:rPr>
@@ -3471,10 +4698,11 @@
       <w:pPr>
         <w:numPr>
           <w:ilvl w:val="0"/>
-          <w:numId w:val="7"/>
+          <w:numId w:val="9"/>
         </w:numPr>
-        <w:spacing w:after="0" w:afterAutospacing="0" w:before="0" w:beforeAutospacing="0" w:lineRule="auto"/>
+        <w:spacing w:after="0" w:before="0" w:lineRule="auto"/>
         <w:ind w:left="720" w:hanging="360"/>
+        <w:rPr/>
       </w:pPr>
       <w:r>
         <w:rPr>
@@ -3487,10 +4715,11 @@
       <w:pPr>
         <w:numPr>
           <w:ilvl w:val="0"/>
-          <w:numId w:val="7"/>
+          <w:numId w:val="9"/>
         </w:numPr>
-        <w:spacing w:after="240" w:before="0" w:beforeAutospacing="0" w:lineRule="auto"/>
+        <w:spacing w:after="240" w:before="0" w:lineRule="auto"/>
         <w:ind w:left="720" w:hanging="360"/>
+        <w:rPr/>
       </w:pPr>
       <w:r>
         <w:rPr>
@@ -3528,8 +4757,8 @@
           <w:szCs w:val="26"/>
         </w:rPr>
       </w:pPr>
-      <w:bookmarkStart w:colFirst="0" w:colLast="0" w:name="_wfgrpmcu6s" w:id="15"/>
-      <w:bookmarkEnd w:id="15"/>
+      <w:bookmarkStart w:colFirst="0" w:colLast="0" w:name="_mz4xyscjcwit" w:id="19"/>
+      <w:bookmarkEnd w:id="19"/>
       <w:r>
         <w:rPr>
           <w:b w:val="1"/>
@@ -3544,7 +4773,7 @@
     </w:p>
     <w:tbl>
       <w:tblPr>
-        <w:tblStyle w:val="Table9"/>
+        <w:tblStyle w:val="Table11"/>
         <w:tblW w:w="2845.0" w:type="dxa"/>
         <w:jc w:val="left"/>
         <w:tblLayout w:type="fixed"/>
@@ -3804,10 +5033,11 @@
       <w:pPr>
         <w:numPr>
           <w:ilvl w:val="0"/>
-          <w:numId w:val="2"/>
+          <w:numId w:val="4"/>
         </w:numPr>
-        <w:spacing w:after="0" w:afterAutospacing="0" w:before="240" w:lineRule="auto"/>
+        <w:spacing w:after="0" w:before="240" w:lineRule="auto"/>
         <w:ind w:left="720" w:hanging="360"/>
+        <w:rPr/>
       </w:pPr>
       <w:r>
         <w:rPr>
@@ -3820,10 +5050,11 @@
       <w:pPr>
         <w:numPr>
           <w:ilvl w:val="0"/>
-          <w:numId w:val="2"/>
+          <w:numId w:val="4"/>
         </w:numPr>
-        <w:spacing w:after="0" w:afterAutospacing="0" w:before="0" w:beforeAutospacing="0" w:lineRule="auto"/>
+        <w:spacing w:after="0" w:before="0" w:lineRule="auto"/>
         <w:ind w:left="720" w:hanging="360"/>
+        <w:rPr/>
       </w:pPr>
       <w:r>
         <w:rPr>
@@ -3836,10 +5067,11 @@
       <w:pPr>
         <w:numPr>
           <w:ilvl w:val="0"/>
-          <w:numId w:val="2"/>
+          <w:numId w:val="4"/>
         </w:numPr>
-        <w:spacing w:after="0" w:afterAutospacing="0" w:before="0" w:beforeAutospacing="0" w:lineRule="auto"/>
+        <w:spacing w:after="0" w:before="0" w:lineRule="auto"/>
         <w:ind w:left="720" w:hanging="360"/>
+        <w:rPr/>
       </w:pPr>
       <w:r>
         <w:rPr>
@@ -3852,10 +5084,11 @@
       <w:pPr>
         <w:numPr>
           <w:ilvl w:val="0"/>
-          <w:numId w:val="2"/>
+          <w:numId w:val="4"/>
         </w:numPr>
-        <w:spacing w:after="0" w:afterAutospacing="0" w:before="0" w:beforeAutospacing="0" w:lineRule="auto"/>
+        <w:spacing w:after="0" w:before="0" w:lineRule="auto"/>
         <w:ind w:left="720" w:hanging="360"/>
+        <w:rPr/>
       </w:pPr>
       <w:r>
         <w:rPr>
@@ -3868,10 +5101,11 @@
       <w:pPr>
         <w:numPr>
           <w:ilvl w:val="0"/>
-          <w:numId w:val="2"/>
+          <w:numId w:val="4"/>
         </w:numPr>
-        <w:spacing w:after="240" w:before="0" w:beforeAutospacing="0" w:lineRule="auto"/>
+        <w:spacing w:after="240" w:before="0" w:lineRule="auto"/>
         <w:ind w:left="720" w:hanging="360"/>
+        <w:rPr/>
       </w:pPr>
       <w:r>
         <w:rPr>
@@ -3909,8 +5143,8 @@
           <w:szCs w:val="26"/>
         </w:rPr>
       </w:pPr>
-      <w:bookmarkStart w:colFirst="0" w:colLast="0" w:name="_e4sjdghg8fdp" w:id="16"/>
-      <w:bookmarkEnd w:id="16"/>
+      <w:bookmarkStart w:colFirst="0" w:colLast="0" w:name="_4c851gibv83s" w:id="20"/>
+      <w:bookmarkEnd w:id="20"/>
       <w:r>
         <w:rPr>
           <w:b w:val="1"/>
@@ -3925,7 +5159,7 @@
     </w:p>
     <w:tbl>
       <w:tblPr>
-        <w:tblStyle w:val="Table10"/>
+        <w:tblStyle w:val="Table12"/>
         <w:tblW w:w="2920.0" w:type="dxa"/>
         <w:jc w:val="left"/>
         <w:tblLayout w:type="fixed"/>
@@ -4134,10 +5368,11 @@
       <w:pPr>
         <w:numPr>
           <w:ilvl w:val="0"/>
-          <w:numId w:val="5"/>
+          <w:numId w:val="7"/>
         </w:numPr>
-        <w:spacing w:after="0" w:afterAutospacing="0" w:before="240" w:lineRule="auto"/>
+        <w:spacing w:after="0" w:before="240" w:lineRule="auto"/>
         <w:ind w:left="720" w:hanging="360"/>
+        <w:rPr/>
       </w:pPr>
       <w:r>
         <w:rPr>
@@ -4154,15 +5389,21 @@
         </w:rPr>
         <w:t xml:space="preserve"> → UI page</w:t>
       </w:r>
+      <w:r>
+        <w:rPr>
+          <w:rtl w:val="0"/>
+        </w:rPr>
+      </w:r>
     </w:p>
     <w:p>
       <w:pPr>
         <w:numPr>
           <w:ilvl w:val="0"/>
-          <w:numId w:val="5"/>
+          <w:numId w:val="7"/>
         </w:numPr>
-        <w:spacing w:after="240" w:before="0" w:beforeAutospacing="0" w:lineRule="auto"/>
+        <w:spacing w:after="240" w:before="0" w:lineRule="auto"/>
         <w:ind w:left="720" w:hanging="360"/>
+        <w:rPr/>
       </w:pPr>
       <w:r>
         <w:rPr>
@@ -4178,6 +5419,11 @@
           <w:rtl w:val="0"/>
         </w:rPr>
         <w:t xml:space="preserve"> → Image classification API</w:t>
+      </w:r>
+      <w:r>
+        <w:rPr>
+          <w:rtl w:val="0"/>
+        </w:rPr>
       </w:r>
     </w:p>
     <w:p>
@@ -4209,8 +5455,8 @@
           <w:szCs w:val="26"/>
         </w:rPr>
       </w:pPr>
-      <w:bookmarkStart w:colFirst="0" w:colLast="0" w:name="_ph032ycy3ph" w:id="17"/>
-      <w:bookmarkEnd w:id="17"/>
+      <w:bookmarkStart w:colFirst="0" w:colLast="0" w:name="_gs1c85crd10d" w:id="21"/>
+      <w:bookmarkEnd w:id="21"/>
       <w:r>
         <w:rPr>
           <w:b w:val="1"/>
@@ -4225,7 +5471,7 @@
     </w:p>
     <w:tbl>
       <w:tblPr>
-        <w:tblStyle w:val="Table11"/>
+        <w:tblStyle w:val="Table13"/>
         <w:tblW w:w="2020.0" w:type="dxa"/>
         <w:jc w:val="left"/>
         <w:tblLayout w:type="fixed"/>
@@ -4332,10 +5578,11 @@
       <w:pPr>
         <w:numPr>
           <w:ilvl w:val="0"/>
-          <w:numId w:val="1"/>
+          <w:numId w:val="3"/>
         </w:numPr>
-        <w:spacing w:after="0" w:afterAutospacing="0" w:before="240" w:lineRule="auto"/>
+        <w:spacing w:after="0" w:before="240" w:lineRule="auto"/>
         <w:ind w:left="720" w:hanging="360"/>
+        <w:rPr/>
       </w:pPr>
       <w:r>
         <w:rPr>
@@ -4348,10 +5595,11 @@
       <w:pPr>
         <w:numPr>
           <w:ilvl w:val="0"/>
-          <w:numId w:val="1"/>
+          <w:numId w:val="3"/>
         </w:numPr>
-        <w:spacing w:after="0" w:afterAutospacing="0" w:before="0" w:beforeAutospacing="0" w:lineRule="auto"/>
+        <w:spacing w:after="0" w:before="0" w:lineRule="auto"/>
         <w:ind w:left="720" w:hanging="360"/>
+        <w:rPr/>
       </w:pPr>
       <w:r>
         <w:rPr>
@@ -4364,10 +5612,11 @@
       <w:pPr>
         <w:numPr>
           <w:ilvl w:val="0"/>
-          <w:numId w:val="1"/>
+          <w:numId w:val="3"/>
         </w:numPr>
-        <w:spacing w:after="0" w:afterAutospacing="0" w:before="0" w:beforeAutospacing="0" w:lineRule="auto"/>
+        <w:spacing w:after="0" w:before="0" w:lineRule="auto"/>
         <w:ind w:left="720" w:hanging="360"/>
+        <w:rPr/>
       </w:pPr>
       <w:r>
         <w:rPr>
@@ -4380,10 +5629,11 @@
       <w:pPr>
         <w:numPr>
           <w:ilvl w:val="0"/>
-          <w:numId w:val="1"/>
+          <w:numId w:val="3"/>
         </w:numPr>
-        <w:spacing w:after="240" w:before="0" w:beforeAutospacing="0" w:lineRule="auto"/>
+        <w:spacing w:after="240" w:before="0" w:lineRule="auto"/>
         <w:ind w:left="720" w:hanging="360"/>
+        <w:rPr/>
       </w:pPr>
       <w:r>
         <w:rPr>
@@ -4421,8 +5671,8 @@
           <w:szCs w:val="26"/>
         </w:rPr>
       </w:pPr>
-      <w:bookmarkStart w:colFirst="0" w:colLast="0" w:name="_8x53t0794h45" w:id="18"/>
-      <w:bookmarkEnd w:id="18"/>
+      <w:bookmarkStart w:colFirst="0" w:colLast="0" w:name="_nlpkhpyd23nn" w:id="22"/>
+      <w:bookmarkEnd w:id="22"/>
       <w:r>
         <w:rPr>
           <w:b w:val="1"/>
@@ -4437,7 +5687,7 @@
     </w:p>
     <w:tbl>
       <w:tblPr>
-        <w:tblStyle w:val="Table12"/>
+        <w:tblStyle w:val="Table14"/>
         <w:tblW w:w="3670.0" w:type="dxa"/>
         <w:jc w:val="left"/>
         <w:tblLayout w:type="fixed"/>
@@ -4542,10 +5792,11 @@
       <w:pPr>
         <w:numPr>
           <w:ilvl w:val="0"/>
-          <w:numId w:val="4"/>
+          <w:numId w:val="6"/>
         </w:numPr>
-        <w:spacing w:after="0" w:afterAutospacing="0" w:before="240" w:lineRule="auto"/>
+        <w:spacing w:after="0" w:before="240" w:lineRule="auto"/>
         <w:ind w:left="720" w:hanging="360"/>
+        <w:rPr/>
       </w:pPr>
       <w:r>
         <w:rPr>
@@ -4558,10 +5809,11 @@
       <w:pPr>
         <w:numPr>
           <w:ilvl w:val="0"/>
-          <w:numId w:val="4"/>
+          <w:numId w:val="6"/>
         </w:numPr>
-        <w:spacing w:after="0" w:afterAutospacing="0" w:before="0" w:beforeAutospacing="0" w:lineRule="auto"/>
+        <w:spacing w:after="0" w:before="0" w:lineRule="auto"/>
         <w:ind w:left="720" w:hanging="360"/>
+        <w:rPr/>
       </w:pPr>
       <w:r>
         <w:rPr>
@@ -4574,10 +5826,11 @@
       <w:pPr>
         <w:numPr>
           <w:ilvl w:val="0"/>
-          <w:numId w:val="4"/>
+          <w:numId w:val="6"/>
         </w:numPr>
-        <w:spacing w:after="0" w:afterAutospacing="0" w:before="0" w:beforeAutospacing="0" w:lineRule="auto"/>
+        <w:spacing w:after="0" w:before="0" w:lineRule="auto"/>
         <w:ind w:left="720" w:hanging="360"/>
+        <w:rPr/>
       </w:pPr>
       <w:r>
         <w:rPr>
@@ -4590,10 +5843,11 @@
       <w:pPr>
         <w:numPr>
           <w:ilvl w:val="0"/>
-          <w:numId w:val="4"/>
+          <w:numId w:val="6"/>
         </w:numPr>
-        <w:spacing w:after="0" w:afterAutospacing="0" w:before="0" w:beforeAutospacing="0" w:lineRule="auto"/>
+        <w:spacing w:after="0" w:before="0" w:lineRule="auto"/>
         <w:ind w:left="720" w:hanging="360"/>
+        <w:rPr/>
       </w:pPr>
       <w:r>
         <w:rPr>
@@ -4606,10 +5860,11 @@
       <w:pPr>
         <w:numPr>
           <w:ilvl w:val="0"/>
-          <w:numId w:val="4"/>
+          <w:numId w:val="6"/>
         </w:numPr>
-        <w:spacing w:after="240" w:before="0" w:beforeAutospacing="0" w:lineRule="auto"/>
+        <w:spacing w:after="240" w:before="0" w:lineRule="auto"/>
         <w:ind w:left="720" w:hanging="360"/>
+        <w:rPr/>
       </w:pPr>
       <w:r>
         <w:rPr>
@@ -4646,8 +5901,8 @@
           <w:szCs w:val="34"/>
         </w:rPr>
       </w:pPr>
-      <w:bookmarkStart w:colFirst="0" w:colLast="0" w:name="_m3apr64lg84d" w:id="19"/>
-      <w:bookmarkEnd w:id="19"/>
+      <w:bookmarkStart w:colFirst="0" w:colLast="0" w:name="_iyvwoakt2xod" w:id="23"/>
+      <w:bookmarkEnd w:id="23"/>
       <w:r>
         <w:rPr>
           <w:b w:val="1"/>
@@ -4681,6 +5936,11 @@
         </w:rPr>
         <w:t xml:space="preserve">      ↓</w:t>
       </w:r>
+      <w:r>
+        <w:rPr>
+          <w:rtl w:val="0"/>
+        </w:rPr>
+      </w:r>
     </w:p>
     <w:p>
       <w:pPr>
@@ -4704,6 +5964,11 @@
         </w:rPr>
         <w:t xml:space="preserve">      ↓</w:t>
       </w:r>
+      <w:r>
+        <w:rPr>
+          <w:rtl w:val="0"/>
+        </w:rPr>
+      </w:r>
     </w:p>
     <w:p>
       <w:pPr>
@@ -4727,6 +5992,11 @@
         </w:rPr>
         <w:t xml:space="preserve">      ↓</w:t>
       </w:r>
+      <w:r>
+        <w:rPr>
+          <w:rtl w:val="0"/>
+        </w:rPr>
+      </w:r>
     </w:p>
     <w:p>
       <w:pPr>
@@ -4750,6 +6020,11 @@
         </w:rPr>
         <w:t xml:space="preserve">      ↓</w:t>
       </w:r>
+      <w:r>
+        <w:rPr>
+          <w:rtl w:val="0"/>
+        </w:rPr>
+      </w:r>
     </w:p>
     <w:p>
       <w:pPr>
@@ -4773,6 +6048,11 @@
         </w:rPr>
         <w:t xml:space="preserve">      ↓</w:t>
       </w:r>
+      <w:r>
+        <w:rPr>
+          <w:rtl w:val="0"/>
+        </w:rPr>
+      </w:r>
     </w:p>
     <w:p>
       <w:pPr>
@@ -4796,6 +6076,11 @@
         </w:rPr>
         <w:t xml:space="preserve">      ↓</w:t>
       </w:r>
+      <w:r>
+        <w:rPr>
+          <w:rtl w:val="0"/>
+        </w:rPr>
+      </w:r>
     </w:p>
     <w:p>
       <w:pPr>
@@ -4819,6 +6104,11 @@
         </w:rPr>
         <w:t xml:space="preserve">      ↓</w:t>
       </w:r>
+      <w:r>
+        <w:rPr>
+          <w:rtl w:val="0"/>
+        </w:rPr>
+      </w:r>
     </w:p>
     <w:p>
       <w:pPr>
@@ -4841,6 +6131,11 @@
           <w:rtl w:val="0"/>
         </w:rPr>
         <w:t xml:space="preserve">      ↓</w:t>
+      </w:r>
+      <w:r>
+        <w:rPr>
+          <w:rtl w:val="0"/>
+        </w:rPr>
       </w:r>
     </w:p>
     <w:p>
@@ -4892,8 +6187,8 @@
           <w:szCs w:val="34"/>
         </w:rPr>
       </w:pPr>
-      <w:bookmarkStart w:colFirst="0" w:colLast="0" w:name="_98b2uudaosb0" w:id="20"/>
-      <w:bookmarkEnd w:id="20"/>
+      <w:bookmarkStart w:colFirst="0" w:colLast="0" w:name="_kec8hmuvlr7k" w:id="24"/>
+      <w:bookmarkEnd w:id="24"/>
       <w:r>
         <w:rPr>
           <w:b w:val="1"/>
@@ -4907,7 +6202,7 @@
     </w:p>
     <w:tbl>
       <w:tblPr>
-        <w:tblStyle w:val="Table13"/>
+        <w:tblStyle w:val="Table15"/>
         <w:tblW w:w="3580.0" w:type="dxa"/>
         <w:jc w:val="left"/>
         <w:tblLayout w:type="fixed"/>
@@ -5274,8 +6569,8 @@
           <w:szCs w:val="34"/>
         </w:rPr>
       </w:pPr>
-      <w:bookmarkStart w:colFirst="0" w:colLast="0" w:name="_dv0xf7e8owy3" w:id="21"/>
-      <w:bookmarkEnd w:id="21"/>
+      <w:bookmarkStart w:colFirst="0" w:colLast="0" w:name="_ln9cusdpho0b" w:id="25"/>
+      <w:bookmarkEnd w:id="25"/>
       <w:r>
         <w:rPr>
           <w:b w:val="1"/>
@@ -5289,7 +6584,7 @@
     </w:p>
     <w:tbl>
       <w:tblPr>
-        <w:tblStyle w:val="Table14"/>
+        <w:tblStyle w:val="Table16"/>
         <w:tblW w:w="3565.0" w:type="dxa"/>
         <w:jc w:val="left"/>
         <w:tblLayout w:type="fixed"/>
@@ -5421,6 +6716,11 @@
               </w:rPr>
               <w:t xml:space="preserve">≥ 85%</w:t>
             </w:r>
+            <w:r>
+              <w:rPr>
+                <w:rtl w:val="0"/>
+              </w:rPr>
+            </w:r>
           </w:p>
         </w:tc>
       </w:tr>
@@ -5657,8 +6957,8 @@
           <w:szCs w:val="34"/>
         </w:rPr>
       </w:pPr>
-      <w:bookmarkStart w:colFirst="0" w:colLast="0" w:name="_6yieex44hskf" w:id="22"/>
-      <w:bookmarkEnd w:id="22"/>
+      <w:bookmarkStart w:colFirst="0" w:colLast="0" w:name="_j25vl5k1p9l0" w:id="26"/>
+      <w:bookmarkEnd w:id="26"/>
       <w:r>
         <w:rPr>
           <w:b w:val="1"/>
@@ -5846,8 +7146,8 @@
   <w:abstractNum w:abstractNumId="2">
     <w:lvl w:ilvl="0">
       <w:start w:val="1"/>
-      <w:numFmt w:val="decimal"/>
-      <w:lvlText w:val="%1."/>
+      <w:numFmt w:val="bullet"/>
+      <w:lvlText w:val="●"/>
       <w:lvlJc w:val="left"/>
       <w:pPr>
         <w:ind w:left="720" w:hanging="360"/>
@@ -5858,8 +7158,8 @@
     </w:lvl>
     <w:lvl w:ilvl="1">
       <w:start w:val="1"/>
-      <w:numFmt w:val="lowerLetter"/>
-      <w:lvlText w:val="%2."/>
+      <w:numFmt w:val="bullet"/>
+      <w:lvlText w:val="○"/>
       <w:lvlJc w:val="left"/>
       <w:pPr>
         <w:ind w:left="1440" w:hanging="360"/>
@@ -5870,8 +7170,8 @@
     </w:lvl>
     <w:lvl w:ilvl="2">
       <w:start w:val="1"/>
-      <w:numFmt w:val="lowerRoman"/>
-      <w:lvlText w:val="%3."/>
+      <w:numFmt w:val="bullet"/>
+      <w:lvlText w:val="■"/>
       <w:lvlJc w:val="left"/>
       <w:pPr>
         <w:ind w:left="2160" w:hanging="360"/>
@@ -5882,8 +7182,8 @@
     </w:lvl>
     <w:lvl w:ilvl="3">
       <w:start w:val="1"/>
-      <w:numFmt w:val="decimal"/>
-      <w:lvlText w:val="%4."/>
+      <w:numFmt w:val="bullet"/>
+      <w:lvlText w:val="●"/>
       <w:lvlJc w:val="left"/>
       <w:pPr>
         <w:ind w:left="2880" w:hanging="360"/>
@@ -5894,8 +7194,8 @@
     </w:lvl>
     <w:lvl w:ilvl="4">
       <w:start w:val="1"/>
-      <w:numFmt w:val="lowerLetter"/>
-      <w:lvlText w:val="%5."/>
+      <w:numFmt w:val="bullet"/>
+      <w:lvlText w:val="○"/>
       <w:lvlJc w:val="left"/>
       <w:pPr>
         <w:ind w:left="3600" w:hanging="360"/>
@@ -5906,8 +7206,8 @@
     </w:lvl>
     <w:lvl w:ilvl="5">
       <w:start w:val="1"/>
-      <w:numFmt w:val="lowerRoman"/>
-      <w:lvlText w:val="%6."/>
+      <w:numFmt w:val="bullet"/>
+      <w:lvlText w:val="■"/>
       <w:lvlJc w:val="left"/>
       <w:pPr>
         <w:ind w:left="4320" w:hanging="360"/>
@@ -5918,8 +7218,8 @@
     </w:lvl>
     <w:lvl w:ilvl="6">
       <w:start w:val="1"/>
-      <w:numFmt w:val="decimal"/>
-      <w:lvlText w:val="%7."/>
+      <w:numFmt w:val="bullet"/>
+      <w:lvlText w:val="●"/>
       <w:lvlJc w:val="left"/>
       <w:pPr>
         <w:ind w:left="5040" w:hanging="360"/>
@@ -5930,8 +7230,8 @@
     </w:lvl>
     <w:lvl w:ilvl="7">
       <w:start w:val="1"/>
-      <w:numFmt w:val="lowerLetter"/>
-      <w:lvlText w:val="%8."/>
+      <w:numFmt w:val="bullet"/>
+      <w:lvlText w:val="○"/>
       <w:lvlJc w:val="left"/>
       <w:pPr>
         <w:ind w:left="5760" w:hanging="360"/>
@@ -5942,8 +7242,8 @@
     </w:lvl>
     <w:lvl w:ilvl="8">
       <w:start w:val="1"/>
-      <w:numFmt w:val="lowerRoman"/>
-      <w:lvlText w:val="%9."/>
+      <w:numFmt w:val="bullet"/>
+      <w:lvlText w:val="■"/>
       <w:lvlJc w:val="left"/>
       <w:pPr>
         <w:ind w:left="6480" w:hanging="360"/>
@@ -6286,8 +7586,8 @@
   <w:abstractNum w:abstractNumId="6">
     <w:lvl w:ilvl="0">
       <w:start w:val="1"/>
-      <w:numFmt w:val="bullet"/>
-      <w:lvlText w:val="●"/>
+      <w:numFmt w:val="decimal"/>
+      <w:lvlText w:val="%1."/>
       <w:lvlJc w:val="left"/>
       <w:pPr>
         <w:ind w:left="720" w:hanging="360"/>
@@ -6298,8 +7598,8 @@
     </w:lvl>
     <w:lvl w:ilvl="1">
       <w:start w:val="1"/>
-      <w:numFmt w:val="bullet"/>
-      <w:lvlText w:val="○"/>
+      <w:numFmt w:val="lowerLetter"/>
+      <w:lvlText w:val="%2."/>
       <w:lvlJc w:val="left"/>
       <w:pPr>
         <w:ind w:left="1440" w:hanging="360"/>
@@ -6310,8 +7610,8 @@
     </w:lvl>
     <w:lvl w:ilvl="2">
       <w:start w:val="1"/>
-      <w:numFmt w:val="bullet"/>
-      <w:lvlText w:val="■"/>
+      <w:numFmt w:val="lowerRoman"/>
+      <w:lvlText w:val="%3."/>
       <w:lvlJc w:val="left"/>
       <w:pPr>
         <w:ind w:left="2160" w:hanging="360"/>
@@ -6322,8 +7622,8 @@
     </w:lvl>
     <w:lvl w:ilvl="3">
       <w:start w:val="1"/>
-      <w:numFmt w:val="bullet"/>
-      <w:lvlText w:val="●"/>
+      <w:numFmt w:val="decimal"/>
+      <w:lvlText w:val="%4."/>
       <w:lvlJc w:val="left"/>
       <w:pPr>
         <w:ind w:left="2880" w:hanging="360"/>
@@ -6334,8 +7634,8 @@
     </w:lvl>
     <w:lvl w:ilvl="4">
       <w:start w:val="1"/>
-      <w:numFmt w:val="bullet"/>
-      <w:lvlText w:val="○"/>
+      <w:numFmt w:val="lowerLetter"/>
+      <w:lvlText w:val="%5."/>
       <w:lvlJc w:val="left"/>
       <w:pPr>
         <w:ind w:left="3600" w:hanging="360"/>
@@ -6346,8 +7646,8 @@
     </w:lvl>
     <w:lvl w:ilvl="5">
       <w:start w:val="1"/>
-      <w:numFmt w:val="bullet"/>
-      <w:lvlText w:val="■"/>
+      <w:numFmt w:val="lowerRoman"/>
+      <w:lvlText w:val="%6."/>
       <w:lvlJc w:val="left"/>
       <w:pPr>
         <w:ind w:left="4320" w:hanging="360"/>
@@ -6358,8 +7658,8 @@
     </w:lvl>
     <w:lvl w:ilvl="6">
       <w:start w:val="1"/>
-      <w:numFmt w:val="bullet"/>
-      <w:lvlText w:val="●"/>
+      <w:numFmt w:val="decimal"/>
+      <w:lvlText w:val="%7."/>
       <w:lvlJc w:val="left"/>
       <w:pPr>
         <w:ind w:left="5040" w:hanging="360"/>
@@ -6370,8 +7670,8 @@
     </w:lvl>
     <w:lvl w:ilvl="7">
       <w:start w:val="1"/>
-      <w:numFmt w:val="bullet"/>
-      <w:lvlText w:val="○"/>
+      <w:numFmt w:val="lowerLetter"/>
+      <w:lvlText w:val="%8."/>
       <w:lvlJc w:val="left"/>
       <w:pPr>
         <w:ind w:left="5760" w:hanging="360"/>
@@ -6382,8 +7682,8 @@
     </w:lvl>
     <w:lvl w:ilvl="8">
       <w:start w:val="1"/>
-      <w:numFmt w:val="bullet"/>
-      <w:lvlText w:val="■"/>
+      <w:numFmt w:val="lowerRoman"/>
+      <w:lvlText w:val="%9."/>
       <w:lvlJc w:val="left"/>
       <w:pPr>
         <w:ind w:left="6480" w:hanging="360"/>
@@ -6506,6 +7806,226 @@
   <w:abstractNum w:abstractNumId="8">
     <w:lvl w:ilvl="0">
       <w:start w:val="1"/>
+      <w:numFmt w:val="bullet"/>
+      <w:lvlText w:val="●"/>
+      <w:lvlJc w:val="left"/>
+      <w:pPr>
+        <w:ind w:left="720" w:hanging="360"/>
+      </w:pPr>
+      <w:rPr>
+        <w:u w:val="none"/>
+      </w:rPr>
+    </w:lvl>
+    <w:lvl w:ilvl="1">
+      <w:start w:val="1"/>
+      <w:numFmt w:val="bullet"/>
+      <w:lvlText w:val="○"/>
+      <w:lvlJc w:val="left"/>
+      <w:pPr>
+        <w:ind w:left="1440" w:hanging="360"/>
+      </w:pPr>
+      <w:rPr>
+        <w:u w:val="none"/>
+      </w:rPr>
+    </w:lvl>
+    <w:lvl w:ilvl="2">
+      <w:start w:val="1"/>
+      <w:numFmt w:val="bullet"/>
+      <w:lvlText w:val="■"/>
+      <w:lvlJc w:val="left"/>
+      <w:pPr>
+        <w:ind w:left="2160" w:hanging="360"/>
+      </w:pPr>
+      <w:rPr>
+        <w:u w:val="none"/>
+      </w:rPr>
+    </w:lvl>
+    <w:lvl w:ilvl="3">
+      <w:start w:val="1"/>
+      <w:numFmt w:val="bullet"/>
+      <w:lvlText w:val="●"/>
+      <w:lvlJc w:val="left"/>
+      <w:pPr>
+        <w:ind w:left="2880" w:hanging="360"/>
+      </w:pPr>
+      <w:rPr>
+        <w:u w:val="none"/>
+      </w:rPr>
+    </w:lvl>
+    <w:lvl w:ilvl="4">
+      <w:start w:val="1"/>
+      <w:numFmt w:val="bullet"/>
+      <w:lvlText w:val="○"/>
+      <w:lvlJc w:val="left"/>
+      <w:pPr>
+        <w:ind w:left="3600" w:hanging="360"/>
+      </w:pPr>
+      <w:rPr>
+        <w:u w:val="none"/>
+      </w:rPr>
+    </w:lvl>
+    <w:lvl w:ilvl="5">
+      <w:start w:val="1"/>
+      <w:numFmt w:val="bullet"/>
+      <w:lvlText w:val="■"/>
+      <w:lvlJc w:val="left"/>
+      <w:pPr>
+        <w:ind w:left="4320" w:hanging="360"/>
+      </w:pPr>
+      <w:rPr>
+        <w:u w:val="none"/>
+      </w:rPr>
+    </w:lvl>
+    <w:lvl w:ilvl="6">
+      <w:start w:val="1"/>
+      <w:numFmt w:val="bullet"/>
+      <w:lvlText w:val="●"/>
+      <w:lvlJc w:val="left"/>
+      <w:pPr>
+        <w:ind w:left="5040" w:hanging="360"/>
+      </w:pPr>
+      <w:rPr>
+        <w:u w:val="none"/>
+      </w:rPr>
+    </w:lvl>
+    <w:lvl w:ilvl="7">
+      <w:start w:val="1"/>
+      <w:numFmt w:val="bullet"/>
+      <w:lvlText w:val="○"/>
+      <w:lvlJc w:val="left"/>
+      <w:pPr>
+        <w:ind w:left="5760" w:hanging="360"/>
+      </w:pPr>
+      <w:rPr>
+        <w:u w:val="none"/>
+      </w:rPr>
+    </w:lvl>
+    <w:lvl w:ilvl="8">
+      <w:start w:val="1"/>
+      <w:numFmt w:val="bullet"/>
+      <w:lvlText w:val="■"/>
+      <w:lvlJc w:val="left"/>
+      <w:pPr>
+        <w:ind w:left="6480" w:hanging="360"/>
+      </w:pPr>
+      <w:rPr>
+        <w:u w:val="none"/>
+      </w:rPr>
+    </w:lvl>
+  </w:abstractNum>
+  <w:abstractNum w:abstractNumId="9">
+    <w:lvl w:ilvl="0">
+      <w:start w:val="1"/>
+      <w:numFmt w:val="bullet"/>
+      <w:lvlText w:val="●"/>
+      <w:lvlJc w:val="left"/>
+      <w:pPr>
+        <w:ind w:left="720" w:hanging="360"/>
+      </w:pPr>
+      <w:rPr>
+        <w:u w:val="none"/>
+      </w:rPr>
+    </w:lvl>
+    <w:lvl w:ilvl="1">
+      <w:start w:val="1"/>
+      <w:numFmt w:val="bullet"/>
+      <w:lvlText w:val="○"/>
+      <w:lvlJc w:val="left"/>
+      <w:pPr>
+        <w:ind w:left="1440" w:hanging="360"/>
+      </w:pPr>
+      <w:rPr>
+        <w:u w:val="none"/>
+      </w:rPr>
+    </w:lvl>
+    <w:lvl w:ilvl="2">
+      <w:start w:val="1"/>
+      <w:numFmt w:val="bullet"/>
+      <w:lvlText w:val="■"/>
+      <w:lvlJc w:val="left"/>
+      <w:pPr>
+        <w:ind w:left="2160" w:hanging="360"/>
+      </w:pPr>
+      <w:rPr>
+        <w:u w:val="none"/>
+      </w:rPr>
+    </w:lvl>
+    <w:lvl w:ilvl="3">
+      <w:start w:val="1"/>
+      <w:numFmt w:val="bullet"/>
+      <w:lvlText w:val="●"/>
+      <w:lvlJc w:val="left"/>
+      <w:pPr>
+        <w:ind w:left="2880" w:hanging="360"/>
+      </w:pPr>
+      <w:rPr>
+        <w:u w:val="none"/>
+      </w:rPr>
+    </w:lvl>
+    <w:lvl w:ilvl="4">
+      <w:start w:val="1"/>
+      <w:numFmt w:val="bullet"/>
+      <w:lvlText w:val="○"/>
+      <w:lvlJc w:val="left"/>
+      <w:pPr>
+        <w:ind w:left="3600" w:hanging="360"/>
+      </w:pPr>
+      <w:rPr>
+        <w:u w:val="none"/>
+      </w:rPr>
+    </w:lvl>
+    <w:lvl w:ilvl="5">
+      <w:start w:val="1"/>
+      <w:numFmt w:val="bullet"/>
+      <w:lvlText w:val="■"/>
+      <w:lvlJc w:val="left"/>
+      <w:pPr>
+        <w:ind w:left="4320" w:hanging="360"/>
+      </w:pPr>
+      <w:rPr>
+        <w:u w:val="none"/>
+      </w:rPr>
+    </w:lvl>
+    <w:lvl w:ilvl="6">
+      <w:start w:val="1"/>
+      <w:numFmt w:val="bullet"/>
+      <w:lvlText w:val="●"/>
+      <w:lvlJc w:val="left"/>
+      <w:pPr>
+        <w:ind w:left="5040" w:hanging="360"/>
+      </w:pPr>
+      <w:rPr>
+        <w:u w:val="none"/>
+      </w:rPr>
+    </w:lvl>
+    <w:lvl w:ilvl="7">
+      <w:start w:val="1"/>
+      <w:numFmt w:val="bullet"/>
+      <w:lvlText w:val="○"/>
+      <w:lvlJc w:val="left"/>
+      <w:pPr>
+        <w:ind w:left="5760" w:hanging="360"/>
+      </w:pPr>
+      <w:rPr>
+        <w:u w:val="none"/>
+      </w:rPr>
+    </w:lvl>
+    <w:lvl w:ilvl="8">
+      <w:start w:val="1"/>
+      <w:numFmt w:val="bullet"/>
+      <w:lvlText w:val="■"/>
+      <w:lvlJc w:val="left"/>
+      <w:pPr>
+        <w:ind w:left="6480" w:hanging="360"/>
+      </w:pPr>
+      <w:rPr>
+        <w:u w:val="none"/>
+      </w:rPr>
+    </w:lvl>
+  </w:abstractNum>
+  <w:abstractNum w:abstractNumId="10">
+    <w:lvl w:ilvl="0">
+      <w:start w:val="1"/>
       <w:numFmt w:val="decimal"/>
       <w:lvlText w:val="%1."/>
       <w:lvlJc w:val="left"/>
@@ -6604,6 +8124,226 @@
       <w:start w:val="1"/>
       <w:numFmt w:val="lowerRoman"/>
       <w:lvlText w:val="%9."/>
+      <w:lvlJc w:val="left"/>
+      <w:pPr>
+        <w:ind w:left="6480" w:hanging="360"/>
+      </w:pPr>
+      <w:rPr>
+        <w:u w:val="none"/>
+      </w:rPr>
+    </w:lvl>
+  </w:abstractNum>
+  <w:abstractNum w:abstractNumId="11">
+    <w:lvl w:ilvl="0">
+      <w:start w:val="1"/>
+      <w:numFmt w:val="bullet"/>
+      <w:lvlText w:val="●"/>
+      <w:lvlJc w:val="left"/>
+      <w:pPr>
+        <w:ind w:left="720" w:hanging="360"/>
+      </w:pPr>
+      <w:rPr>
+        <w:u w:val="none"/>
+      </w:rPr>
+    </w:lvl>
+    <w:lvl w:ilvl="1">
+      <w:start w:val="1"/>
+      <w:numFmt w:val="bullet"/>
+      <w:lvlText w:val="○"/>
+      <w:lvlJc w:val="left"/>
+      <w:pPr>
+        <w:ind w:left="1440" w:hanging="360"/>
+      </w:pPr>
+      <w:rPr>
+        <w:u w:val="none"/>
+      </w:rPr>
+    </w:lvl>
+    <w:lvl w:ilvl="2">
+      <w:start w:val="1"/>
+      <w:numFmt w:val="bullet"/>
+      <w:lvlText w:val="■"/>
+      <w:lvlJc w:val="left"/>
+      <w:pPr>
+        <w:ind w:left="2160" w:hanging="360"/>
+      </w:pPr>
+      <w:rPr>
+        <w:u w:val="none"/>
+      </w:rPr>
+    </w:lvl>
+    <w:lvl w:ilvl="3">
+      <w:start w:val="1"/>
+      <w:numFmt w:val="bullet"/>
+      <w:lvlText w:val="●"/>
+      <w:lvlJc w:val="left"/>
+      <w:pPr>
+        <w:ind w:left="2880" w:hanging="360"/>
+      </w:pPr>
+      <w:rPr>
+        <w:u w:val="none"/>
+      </w:rPr>
+    </w:lvl>
+    <w:lvl w:ilvl="4">
+      <w:start w:val="1"/>
+      <w:numFmt w:val="bullet"/>
+      <w:lvlText w:val="○"/>
+      <w:lvlJc w:val="left"/>
+      <w:pPr>
+        <w:ind w:left="3600" w:hanging="360"/>
+      </w:pPr>
+      <w:rPr>
+        <w:u w:val="none"/>
+      </w:rPr>
+    </w:lvl>
+    <w:lvl w:ilvl="5">
+      <w:start w:val="1"/>
+      <w:numFmt w:val="bullet"/>
+      <w:lvlText w:val="■"/>
+      <w:lvlJc w:val="left"/>
+      <w:pPr>
+        <w:ind w:left="4320" w:hanging="360"/>
+      </w:pPr>
+      <w:rPr>
+        <w:u w:val="none"/>
+      </w:rPr>
+    </w:lvl>
+    <w:lvl w:ilvl="6">
+      <w:start w:val="1"/>
+      <w:numFmt w:val="bullet"/>
+      <w:lvlText w:val="●"/>
+      <w:lvlJc w:val="left"/>
+      <w:pPr>
+        <w:ind w:left="5040" w:hanging="360"/>
+      </w:pPr>
+      <w:rPr>
+        <w:u w:val="none"/>
+      </w:rPr>
+    </w:lvl>
+    <w:lvl w:ilvl="7">
+      <w:start w:val="1"/>
+      <w:numFmt w:val="bullet"/>
+      <w:lvlText w:val="○"/>
+      <w:lvlJc w:val="left"/>
+      <w:pPr>
+        <w:ind w:left="5760" w:hanging="360"/>
+      </w:pPr>
+      <w:rPr>
+        <w:u w:val="none"/>
+      </w:rPr>
+    </w:lvl>
+    <w:lvl w:ilvl="8">
+      <w:start w:val="1"/>
+      <w:numFmt w:val="bullet"/>
+      <w:lvlText w:val="■"/>
+      <w:lvlJc w:val="left"/>
+      <w:pPr>
+        <w:ind w:left="6480" w:hanging="360"/>
+      </w:pPr>
+      <w:rPr>
+        <w:u w:val="none"/>
+      </w:rPr>
+    </w:lvl>
+  </w:abstractNum>
+  <w:abstractNum w:abstractNumId="12">
+    <w:lvl w:ilvl="0">
+      <w:start w:val="1"/>
+      <w:numFmt w:val="bullet"/>
+      <w:lvlText w:val="●"/>
+      <w:lvlJc w:val="left"/>
+      <w:pPr>
+        <w:ind w:left="720" w:hanging="360"/>
+      </w:pPr>
+      <w:rPr>
+        <w:u w:val="none"/>
+      </w:rPr>
+    </w:lvl>
+    <w:lvl w:ilvl="1">
+      <w:start w:val="1"/>
+      <w:numFmt w:val="bullet"/>
+      <w:lvlText w:val="○"/>
+      <w:lvlJc w:val="left"/>
+      <w:pPr>
+        <w:ind w:left="1440" w:hanging="360"/>
+      </w:pPr>
+      <w:rPr>
+        <w:u w:val="none"/>
+      </w:rPr>
+    </w:lvl>
+    <w:lvl w:ilvl="2">
+      <w:start w:val="1"/>
+      <w:numFmt w:val="bullet"/>
+      <w:lvlText w:val="■"/>
+      <w:lvlJc w:val="left"/>
+      <w:pPr>
+        <w:ind w:left="2160" w:hanging="360"/>
+      </w:pPr>
+      <w:rPr>
+        <w:u w:val="none"/>
+      </w:rPr>
+    </w:lvl>
+    <w:lvl w:ilvl="3">
+      <w:start w:val="1"/>
+      <w:numFmt w:val="bullet"/>
+      <w:lvlText w:val="●"/>
+      <w:lvlJc w:val="left"/>
+      <w:pPr>
+        <w:ind w:left="2880" w:hanging="360"/>
+      </w:pPr>
+      <w:rPr>
+        <w:u w:val="none"/>
+      </w:rPr>
+    </w:lvl>
+    <w:lvl w:ilvl="4">
+      <w:start w:val="1"/>
+      <w:numFmt w:val="bullet"/>
+      <w:lvlText w:val="○"/>
+      <w:lvlJc w:val="left"/>
+      <w:pPr>
+        <w:ind w:left="3600" w:hanging="360"/>
+      </w:pPr>
+      <w:rPr>
+        <w:u w:val="none"/>
+      </w:rPr>
+    </w:lvl>
+    <w:lvl w:ilvl="5">
+      <w:start w:val="1"/>
+      <w:numFmt w:val="bullet"/>
+      <w:lvlText w:val="■"/>
+      <w:lvlJc w:val="left"/>
+      <w:pPr>
+        <w:ind w:left="4320" w:hanging="360"/>
+      </w:pPr>
+      <w:rPr>
+        <w:u w:val="none"/>
+      </w:rPr>
+    </w:lvl>
+    <w:lvl w:ilvl="6">
+      <w:start w:val="1"/>
+      <w:numFmt w:val="bullet"/>
+      <w:lvlText w:val="●"/>
+      <w:lvlJc w:val="left"/>
+      <w:pPr>
+        <w:ind w:left="5040" w:hanging="360"/>
+      </w:pPr>
+      <w:rPr>
+        <w:u w:val="none"/>
+      </w:rPr>
+    </w:lvl>
+    <w:lvl w:ilvl="7">
+      <w:start w:val="1"/>
+      <w:numFmt w:val="bullet"/>
+      <w:lvlText w:val="○"/>
+      <w:lvlJc w:val="left"/>
+      <w:pPr>
+        <w:ind w:left="5760" w:hanging="360"/>
+      </w:pPr>
+      <w:rPr>
+        <w:u w:val="none"/>
+      </w:rPr>
+    </w:lvl>
+    <w:lvl w:ilvl="8">
+      <w:start w:val="1"/>
+      <w:numFmt w:val="bullet"/>
+      <w:lvlText w:val="■"/>
       <w:lvlJc w:val="left"/>
       <w:pPr>
         <w:ind w:left="6480" w:hanging="360"/>
@@ -6636,6 +8376,18 @@
   </w:num>
   <w:num w:numId="8">
     <w:abstractNumId w:val="8"/>
+  </w:num>
+  <w:num w:numId="9">
+    <w:abstractNumId w:val="9"/>
+  </w:num>
+  <w:num w:numId="10">
+    <w:abstractNumId w:val="10"/>
+  </w:num>
+  <w:num w:numId="11">
+    <w:abstractNumId w:val="11"/>
+  </w:num>
+  <w:num w:numId="12">
+    <w:abstractNumId w:val="12"/>
   </w:num>
 </w:numbering>
 </file>
@@ -6897,6 +8649,20 @@
     </w:tblPr>
   </w:style>
   <w:style w:type="table" w:styleId="Table14">
+    <w:basedOn w:val="TableNormal"/>
+    <w:tblPr>
+      <w:tblStyleRowBandSize w:val="1"/>
+      <w:tblStyleColBandSize w:val="1"/>
+    </w:tblPr>
+  </w:style>
+  <w:style w:type="table" w:styleId="Table15">
+    <w:basedOn w:val="TableNormal"/>
+    <w:tblPr>
+      <w:tblStyleRowBandSize w:val="1"/>
+      <w:tblStyleColBandSize w:val="1"/>
+    </w:tblPr>
+  </w:style>
+  <w:style w:type="table" w:styleId="Table16">
     <w:basedOn w:val="TableNormal"/>
     <w:tblPr>
       <w:tblStyleRowBandSize w:val="1"/>

</xml_diff>